<commit_message>
tips and tricks, trapper
</commit_message>
<xml_diff>
--- a/interview_problems/tips_tricks.docx
+++ b/interview_problems/tips_tricks.docx
@@ -555,9 +555,11 @@
             <w:tcW w:w="987" w:type="dxa"/>
           </w:tcPr>
           <w:p>
+            <w:proofErr w:type="spellStart"/>
             <w:r>
               <w:t>peta</w:t>
             </w:r>
+            <w:proofErr w:type="spellEnd"/>
           </w:p>
         </w:tc>
       </w:tr>
@@ -1119,7 +1121,23 @@
           <w:rFonts w:eastAsiaTheme="minorEastAsia"/>
           <w:lang w:eastAsia="ja-JP"/>
         </w:rPr>
-        <w:t xml:space="preserve">            sigma’(x) = s(x) ( 1 – s(x)  )</w:t>
+        <w:t xml:space="preserve">            sigma’(x) = s(x) </w:t>
+      </w:r>
+      <w:proofErr w:type="gramStart"/>
+      <w:r>
+        <w:rPr>
+          <w:rFonts w:eastAsiaTheme="minorEastAsia"/>
+          <w:lang w:eastAsia="ja-JP"/>
+        </w:rPr>
+        <w:t>( 1</w:t>
+      </w:r>
+      <w:proofErr w:type="gramEnd"/>
+      <w:r>
+        <w:rPr>
+          <w:rFonts w:eastAsiaTheme="minorEastAsia"/>
+          <w:lang w:eastAsia="ja-JP"/>
+        </w:rPr>
+        <w:t xml:space="preserve"> – s(x)  )</w:t>
       </w:r>
     </w:p>
     <w:p>
@@ -1145,7 +1163,15 @@
           <w:rFonts w:eastAsiaTheme="minorEastAsia"/>
           <w:lang w:eastAsia="ja-JP"/>
         </w:rPr>
-        <w:t>(on when y=1)</w:t>
+        <w:t>(on when y=</w:t>
+      </w:r>
+      <w:proofErr w:type="gramStart"/>
+      <w:r>
+        <w:rPr>
+          <w:rFonts w:eastAsiaTheme="minorEastAsia"/>
+          <w:lang w:eastAsia="ja-JP"/>
+        </w:rPr>
+        <w:t>1)</w:t>
       </w:r>
       <w:r>
         <w:rPr>
@@ -1155,6 +1181,7 @@
         </w:rPr>
         <w:t>y</w:t>
       </w:r>
+      <w:proofErr w:type="gramEnd"/>
       <w:r>
         <w:rPr>
           <w:rFonts w:eastAsiaTheme="minorEastAsia"/>
@@ -1176,7 +1203,7 @@
         <w:ind w:left="720" w:hanging="720"/>
         <w:rPr>
           <w:rFonts w:eastAsiaTheme="minorEastAsia"/>
-          <w:vertAlign w:val="superscript"/>
+          <w:b/>
           <w:lang w:eastAsia="ja-JP"/>
         </w:rPr>
       </w:pPr>
@@ -1246,7 +1273,14 @@
         <w:rPr>
           <w:lang w:eastAsia="ja-JP"/>
         </w:rPr>
-        <w:t xml:space="preserve"> + … + b</w:t>
+        <w:t xml:space="preserve"> + … + </w:t>
+      </w:r>
+      <w:proofErr w:type="spellStart"/>
+      <w:r>
+        <w:rPr>
+          <w:lang w:eastAsia="ja-JP"/>
+        </w:rPr>
+        <w:t>b</w:t>
       </w:r>
       <w:r>
         <w:rPr>
@@ -1255,6 +1289,7 @@
         </w:rPr>
         <w:t>D</w:t>
       </w:r>
+      <w:proofErr w:type="spellEnd"/>
     </w:p>
     <w:p>
       <w:pPr>
@@ -1289,10 +1324,46 @@
         <w:ind w:left="720" w:hanging="720"/>
         <w:rPr>
           <w:rFonts w:eastAsiaTheme="minorEastAsia"/>
-          <w:vertAlign w:val="superscript"/>
-          <w:lang w:eastAsia="ja-JP"/>
-        </w:rPr>
-      </w:pPr>
+          <w:b/>
+          <w:lang w:eastAsia="ja-JP"/>
+        </w:rPr>
+      </w:pPr>
+      <w:proofErr w:type="gramStart"/>
+      <w:r>
+        <w:rPr>
+          <w:rFonts w:eastAsiaTheme="minorEastAsia"/>
+          <w:b/>
+          <w:lang w:eastAsia="ja-JP"/>
+        </w:rPr>
+        <w:t>lcm(</w:t>
+      </w:r>
+      <w:proofErr w:type="gramEnd"/>
+      <w:r>
+        <w:rPr>
+          <w:rFonts w:eastAsiaTheme="minorEastAsia"/>
+          <w:b/>
+          <w:lang w:eastAsia="ja-JP"/>
+        </w:rPr>
+        <w:t xml:space="preserve">a, b) = |a * b| / </w:t>
+      </w:r>
+      <w:proofErr w:type="spellStart"/>
+      <w:r>
+        <w:rPr>
+          <w:rFonts w:eastAsiaTheme="minorEastAsia"/>
+          <w:b/>
+          <w:lang w:eastAsia="ja-JP"/>
+        </w:rPr>
+        <w:t>gcd</w:t>
+      </w:r>
+      <w:proofErr w:type="spellEnd"/>
+      <w:r>
+        <w:rPr>
+          <w:rFonts w:eastAsiaTheme="minorEastAsia"/>
+          <w:b/>
+          <w:lang w:eastAsia="ja-JP"/>
+        </w:rPr>
+        <w:t>(a, b)</w:t>
+      </w:r>
     </w:p>
     <w:p>
       <w:pPr>
@@ -1482,12 +1553,14 @@
                             <w:r>
                               <w:t xml:space="preserve">^ = </w:t>
                             </w:r>
+                            <w:proofErr w:type="spellStart"/>
                             <w:r>
                               <w:rPr>
                                 <w:b/>
                               </w:rPr>
                               <w:t>xor</w:t>
                             </w:r>
+                            <w:proofErr w:type="spellEnd"/>
                           </w:p>
                           <w:p>
                             <w:r>
@@ -1522,8 +1595,18 @@
                                 <w:b/>
                               </w:rPr>
                             </w:pPr>
+                            <w:proofErr w:type="spellStart"/>
+                            <w:proofErr w:type="gramStart"/>
                             <w:r>
-                              <w:t xml:space="preserve">int(log(x, 2)) + 1 = </w:t>
+                              <w:t>int</w:t>
+                            </w:r>
+                            <w:proofErr w:type="spellEnd"/>
+                            <w:r>
+                              <w:t>(</w:t>
+                            </w:r>
+                            <w:proofErr w:type="gramEnd"/>
+                            <w:r>
+                              <w:t xml:space="preserve">log(x, 2)) + 1 = </w:t>
                             </w:r>
                             <w:r>
                               <w:rPr>
@@ -1565,20 +1648,35 @@
                           <w:p>
                             <w:r>
                               <w:tab/>
-                              <w:t>X = x^y</w:t>
+                              <w:t xml:space="preserve">X = </w:t>
                             </w:r>
+                            <w:proofErr w:type="spellStart"/>
+                            <w:r>
+                              <w:t>x^y</w:t>
+                            </w:r>
+                            <w:proofErr w:type="spellEnd"/>
                           </w:p>
                           <w:p>
                             <w:r>
                               <w:tab/>
-                              <w:t>Y = y^x</w:t>
+                              <w:t xml:space="preserve">Y = </w:t>
                             </w:r>
+                            <w:proofErr w:type="spellStart"/>
+                            <w:r>
+                              <w:t>y^x</w:t>
+                            </w:r>
+                            <w:proofErr w:type="spellEnd"/>
                           </w:p>
                           <w:p>
                             <w:r>
                               <w:tab/>
-                              <w:t>X = x^x</w:t>
+                              <w:t xml:space="preserve">X = </w:t>
                             </w:r>
+                            <w:proofErr w:type="spellStart"/>
+                            <w:r>
+                              <w:t>x^x</w:t>
+                            </w:r>
+                            <w:proofErr w:type="spellEnd"/>
                           </w:p>
                         </w:txbxContent>
                       </wps:txbx>
@@ -1650,12 +1748,14 @@
                       <w:r>
                         <w:t xml:space="preserve">^ = </w:t>
                       </w:r>
+                      <w:proofErr w:type="spellStart"/>
                       <w:r>
                         <w:rPr>
                           <w:b/>
                         </w:rPr>
                         <w:t>xor</w:t>
                       </w:r>
+                      <w:proofErr w:type="spellEnd"/>
                     </w:p>
                     <w:p>
                       <w:r>
@@ -1690,8 +1790,18 @@
                           <w:b/>
                         </w:rPr>
                       </w:pPr>
+                      <w:proofErr w:type="spellStart"/>
+                      <w:proofErr w:type="gramStart"/>
                       <w:r>
-                        <w:t xml:space="preserve">int(log(x, 2)) + 1 = </w:t>
+                        <w:t>int</w:t>
+                      </w:r>
+                      <w:proofErr w:type="spellEnd"/>
+                      <w:r>
+                        <w:t>(</w:t>
+                      </w:r>
+                      <w:proofErr w:type="gramEnd"/>
+                      <w:r>
+                        <w:t xml:space="preserve">log(x, 2)) + 1 = </w:t>
                       </w:r>
                       <w:r>
                         <w:rPr>
@@ -1699,8 +1809,6 @@
                         </w:rPr>
                         <w:t>LENGTH</w:t>
                       </w:r>
-                      <w:bookmarkStart w:id="1" w:name="_GoBack"/>
-                      <w:bookmarkEnd w:id="1"/>
                     </w:p>
                     <w:p/>
                     <w:p>
@@ -1735,20 +1843,35 @@
                     <w:p>
                       <w:r>
                         <w:tab/>
-                        <w:t>X = x^y</w:t>
+                        <w:t xml:space="preserve">X = </w:t>
                       </w:r>
+                      <w:proofErr w:type="spellStart"/>
+                      <w:r>
+                        <w:t>x^y</w:t>
+                      </w:r>
+                      <w:proofErr w:type="spellEnd"/>
                     </w:p>
                     <w:p>
                       <w:r>
                         <w:tab/>
-                        <w:t>Y = y^x</w:t>
+                        <w:t xml:space="preserve">Y = </w:t>
                       </w:r>
+                      <w:proofErr w:type="spellStart"/>
+                      <w:r>
+                        <w:t>y^x</w:t>
+                      </w:r>
+                      <w:proofErr w:type="spellEnd"/>
                     </w:p>
                     <w:p>
                       <w:r>
                         <w:tab/>
-                        <w:t>X = x^x</w:t>
+                        <w:t xml:space="preserve">X = </w:t>
                       </w:r>
+                      <w:proofErr w:type="spellStart"/>
+                      <w:r>
+                        <w:t>x^x</w:t>
+                      </w:r>
+                      <w:proofErr w:type="spellEnd"/>
                     </w:p>
                   </w:txbxContent>
                 </v:textbox>
@@ -1803,6 +1926,7 @@
           <w:lang w:eastAsia="ja-JP"/>
         </w:rPr>
       </w:pPr>
+      <w:proofErr w:type="spellStart"/>
       <w:r>
         <w:rPr>
           <w:rFonts w:eastAsiaTheme="minorEastAsia"/>
@@ -1810,6 +1934,7 @@
         </w:rPr>
         <w:t>i</w:t>
       </w:r>
+      <w:proofErr w:type="spellEnd"/>
     </w:p>
     <w:p>
       <w:pPr>
@@ -1823,13 +1948,29 @@
           <w:rFonts w:eastAsiaTheme="minorEastAsia"/>
           <w:lang w:eastAsia="ja-JP"/>
         </w:rPr>
-        <w:t xml:space="preserve">left = i*2     </w:t>
-      </w:r>
+        <w:t xml:space="preserve">left = </w:t>
+      </w:r>
+      <w:proofErr w:type="spellStart"/>
       <w:r>
         <w:rPr>
           <w:rFonts w:eastAsiaTheme="minorEastAsia"/>
           <w:lang w:eastAsia="ja-JP"/>
         </w:rPr>
+        <w:t>i</w:t>
+      </w:r>
+      <w:proofErr w:type="spellEnd"/>
+      <w:r>
+        <w:rPr>
+          <w:rFonts w:eastAsiaTheme="minorEastAsia"/>
+          <w:lang w:eastAsia="ja-JP"/>
+        </w:rPr>
+        <w:t xml:space="preserve">*2     </w:t>
+      </w:r>
+      <w:r>
+        <w:rPr>
+          <w:rFonts w:eastAsiaTheme="minorEastAsia"/>
+          <w:lang w:eastAsia="ja-JP"/>
+        </w:rPr>
         <w:tab/>
       </w:r>
       <w:r>
@@ -1838,82 +1979,151 @@
           <w:lang w:eastAsia="ja-JP"/>
         </w:rPr>
         <w:tab/>
-        <w:t>right = i*2+1</w:t>
-      </w:r>
-    </w:p>
-    <w:p>
-      <w:pPr>
-        <w:rPr>
-          <w:rFonts w:ascii="Courier New" w:eastAsiaTheme="minorEastAsia" w:hAnsi="Courier New" w:cs="Courier New"/>
-          <w:lang w:eastAsia="ja-JP"/>
-        </w:rPr>
-      </w:pPr>
-      <w:r>
-        <w:rPr>
-          <w:rFonts w:ascii="Courier New" w:eastAsiaTheme="minorEastAsia" w:hAnsi="Courier New" w:cs="Courier New"/>
-          <w:lang w:eastAsia="ja-JP"/>
-        </w:rPr>
-        <w:t>import heapq</w:t>
-      </w:r>
-    </w:p>
-    <w:p>
-      <w:pPr>
-        <w:rPr>
-          <w:rFonts w:ascii="Courier New" w:eastAsiaTheme="minorEastAsia" w:hAnsi="Courier New" w:cs="Courier New"/>
-          <w:lang w:eastAsia="ja-JP"/>
-        </w:rPr>
-      </w:pPr>
-      <w:r>
-        <w:rPr>
-          <w:rFonts w:ascii="Courier New" w:eastAsiaTheme="minorEastAsia" w:hAnsi="Courier New" w:cs="Courier New"/>
-          <w:lang w:eastAsia="ja-JP"/>
-        </w:rPr>
-        <w:t>heapq.heappush(list, item)</w:t>
-      </w:r>
-    </w:p>
-    <w:p>
-      <w:pPr>
-        <w:rPr>
-          <w:rFonts w:ascii="Courier New" w:eastAsiaTheme="minorEastAsia" w:hAnsi="Courier New" w:cs="Courier New"/>
-          <w:lang w:eastAsia="ja-JP"/>
-        </w:rPr>
-      </w:pPr>
-      <w:r>
-        <w:rPr>
-          <w:rFonts w:ascii="Courier New" w:eastAsiaTheme="minorEastAsia" w:hAnsi="Courier New" w:cs="Courier New"/>
-          <w:lang w:eastAsia="ja-JP"/>
-        </w:rPr>
-        <w:t>heapq.heappop(list, item)</w:t>
-      </w:r>
-    </w:p>
-    <w:p>
-      <w:pPr>
-        <w:rPr>
-          <w:rFonts w:ascii="Courier New" w:eastAsiaTheme="minorEastAsia" w:hAnsi="Courier New" w:cs="Courier New"/>
-          <w:lang w:eastAsia="ja-JP"/>
-        </w:rPr>
-      </w:pPr>
-      <w:r>
-        <w:rPr>
-          <w:rFonts w:ascii="Courier New" w:eastAsiaTheme="minorEastAsia" w:hAnsi="Courier New" w:cs="Courier New"/>
-          <w:lang w:eastAsia="ja-JP"/>
-        </w:rPr>
-        <w:t>heapq.heapify(list)</w:t>
-      </w:r>
-    </w:p>
-    <w:p>
-      <w:pPr>
-        <w:rPr>
-          <w:rFonts w:ascii="Courier New" w:eastAsiaTheme="minorEastAsia" w:hAnsi="Courier New" w:cs="Courier New"/>
-          <w:lang w:eastAsia="ja-JP"/>
-        </w:rPr>
-      </w:pPr>
-      <w:r>
-        <w:rPr>
-          <w:rFonts w:ascii="Courier New" w:eastAsiaTheme="minorEastAsia" w:hAnsi="Courier New" w:cs="Courier New"/>
-          <w:lang w:eastAsia="ja-JP"/>
-        </w:rPr>
-        <w:t>heapq.pushpop(list, item)</w:t>
+        <w:t xml:space="preserve">right = </w:t>
+      </w:r>
+      <w:proofErr w:type="spellStart"/>
+      <w:r>
+        <w:rPr>
+          <w:rFonts w:eastAsiaTheme="minorEastAsia"/>
+          <w:lang w:eastAsia="ja-JP"/>
+        </w:rPr>
+        <w:t>i</w:t>
+      </w:r>
+      <w:proofErr w:type="spellEnd"/>
+      <w:r>
+        <w:rPr>
+          <w:rFonts w:eastAsiaTheme="minorEastAsia"/>
+          <w:lang w:eastAsia="ja-JP"/>
+        </w:rPr>
+        <w:t>*2+1</w:t>
+      </w:r>
+    </w:p>
+    <w:p>
+      <w:pPr>
+        <w:rPr>
+          <w:rFonts w:ascii="Courier New" w:eastAsiaTheme="minorEastAsia" w:hAnsi="Courier New" w:cs="Courier New"/>
+          <w:lang w:eastAsia="ja-JP"/>
+        </w:rPr>
+      </w:pPr>
+      <w:r>
+        <w:rPr>
+          <w:rFonts w:ascii="Courier New" w:eastAsiaTheme="minorEastAsia" w:hAnsi="Courier New" w:cs="Courier New"/>
+          <w:lang w:eastAsia="ja-JP"/>
+        </w:rPr>
+        <w:t xml:space="preserve">import </w:t>
+      </w:r>
+      <w:proofErr w:type="spellStart"/>
+      <w:r>
+        <w:rPr>
+          <w:rFonts w:ascii="Courier New" w:eastAsiaTheme="minorEastAsia" w:hAnsi="Courier New" w:cs="Courier New"/>
+          <w:lang w:eastAsia="ja-JP"/>
+        </w:rPr>
+        <w:t>heapq</w:t>
+      </w:r>
+      <w:proofErr w:type="spellEnd"/>
+    </w:p>
+    <w:p>
+      <w:pPr>
+        <w:rPr>
+          <w:rFonts w:ascii="Courier New" w:eastAsiaTheme="minorEastAsia" w:hAnsi="Courier New" w:cs="Courier New"/>
+          <w:lang w:eastAsia="ja-JP"/>
+        </w:rPr>
+      </w:pPr>
+      <w:proofErr w:type="spellStart"/>
+      <w:proofErr w:type="gramStart"/>
+      <w:r>
+        <w:rPr>
+          <w:rFonts w:ascii="Courier New" w:eastAsiaTheme="minorEastAsia" w:hAnsi="Courier New" w:cs="Courier New"/>
+          <w:lang w:eastAsia="ja-JP"/>
+        </w:rPr>
+        <w:t>heapq.heappush</w:t>
+      </w:r>
+      <w:proofErr w:type="spellEnd"/>
+      <w:proofErr w:type="gramEnd"/>
+      <w:r>
+        <w:rPr>
+          <w:rFonts w:ascii="Courier New" w:eastAsiaTheme="minorEastAsia" w:hAnsi="Courier New" w:cs="Courier New"/>
+          <w:lang w:eastAsia="ja-JP"/>
+        </w:rPr>
+        <w:t>(list, item)</w:t>
+      </w:r>
+    </w:p>
+    <w:p>
+      <w:pPr>
+        <w:rPr>
+          <w:rFonts w:ascii="Courier New" w:eastAsiaTheme="minorEastAsia" w:hAnsi="Courier New" w:cs="Courier New"/>
+          <w:lang w:eastAsia="ja-JP"/>
+        </w:rPr>
+      </w:pPr>
+      <w:proofErr w:type="spellStart"/>
+      <w:proofErr w:type="gramStart"/>
+      <w:r>
+        <w:rPr>
+          <w:rFonts w:ascii="Courier New" w:eastAsiaTheme="minorEastAsia" w:hAnsi="Courier New" w:cs="Courier New"/>
+          <w:lang w:eastAsia="ja-JP"/>
+        </w:rPr>
+        <w:t>heapq.heappop</w:t>
+      </w:r>
+      <w:proofErr w:type="spellEnd"/>
+      <w:proofErr w:type="gramEnd"/>
+      <w:r>
+        <w:rPr>
+          <w:rFonts w:ascii="Courier New" w:eastAsiaTheme="minorEastAsia" w:hAnsi="Courier New" w:cs="Courier New"/>
+          <w:lang w:eastAsia="ja-JP"/>
+        </w:rPr>
+        <w:t>(list, item)</w:t>
+      </w:r>
+    </w:p>
+    <w:p>
+      <w:pPr>
+        <w:rPr>
+          <w:rFonts w:ascii="Courier New" w:eastAsiaTheme="minorEastAsia" w:hAnsi="Courier New" w:cs="Courier New"/>
+          <w:lang w:eastAsia="ja-JP"/>
+        </w:rPr>
+      </w:pPr>
+      <w:proofErr w:type="spellStart"/>
+      <w:proofErr w:type="gramStart"/>
+      <w:r>
+        <w:rPr>
+          <w:rFonts w:ascii="Courier New" w:eastAsiaTheme="minorEastAsia" w:hAnsi="Courier New" w:cs="Courier New"/>
+          <w:lang w:eastAsia="ja-JP"/>
+        </w:rPr>
+        <w:t>heapq.heapify</w:t>
+      </w:r>
+      <w:proofErr w:type="spellEnd"/>
+      <w:proofErr w:type="gramEnd"/>
+      <w:r>
+        <w:rPr>
+          <w:rFonts w:ascii="Courier New" w:eastAsiaTheme="minorEastAsia" w:hAnsi="Courier New" w:cs="Courier New"/>
+          <w:lang w:eastAsia="ja-JP"/>
+        </w:rPr>
+        <w:t>(list)</w:t>
+      </w:r>
+    </w:p>
+    <w:p>
+      <w:pPr>
+        <w:rPr>
+          <w:rFonts w:ascii="Courier New" w:eastAsiaTheme="minorEastAsia" w:hAnsi="Courier New" w:cs="Courier New"/>
+          <w:lang w:eastAsia="ja-JP"/>
+        </w:rPr>
+      </w:pPr>
+      <w:proofErr w:type="spellStart"/>
+      <w:proofErr w:type="gramStart"/>
+      <w:r>
+        <w:rPr>
+          <w:rFonts w:ascii="Courier New" w:eastAsiaTheme="minorEastAsia" w:hAnsi="Courier New" w:cs="Courier New"/>
+          <w:lang w:eastAsia="ja-JP"/>
+        </w:rPr>
+        <w:t>heapq.pushpop</w:t>
+      </w:r>
+      <w:proofErr w:type="spellEnd"/>
+      <w:proofErr w:type="gramEnd"/>
+      <w:r>
+        <w:rPr>
+          <w:rFonts w:ascii="Courier New" w:eastAsiaTheme="minorEastAsia" w:hAnsi="Courier New" w:cs="Courier New"/>
+          <w:lang w:eastAsia="ja-JP"/>
+        </w:rPr>
+        <w:t>(list, item)</w:t>
       </w:r>
     </w:p>
     <w:p>
@@ -1953,22 +2163,65 @@
           <w:rFonts w:ascii="Courier New" w:eastAsiaTheme="minorEastAsia" w:hAnsi="Courier New" w:cs="Courier New"/>
           <w:lang w:eastAsia="ja-JP"/>
         </w:rPr>
-        <w:t>import bisect</w:t>
-      </w:r>
-    </w:p>
-    <w:p>
-      <w:pPr>
-        <w:rPr>
-          <w:rFonts w:ascii="Courier New" w:eastAsiaTheme="minorEastAsia" w:hAnsi="Courier New" w:cs="Courier New"/>
-          <w:lang w:eastAsia="ja-JP"/>
-        </w:rPr>
-      </w:pPr>
-      <w:r>
-        <w:rPr>
-          <w:rFonts w:ascii="Courier New" w:eastAsiaTheme="minorEastAsia" w:hAnsi="Courier New" w:cs="Courier New"/>
-          <w:lang w:eastAsia="ja-JP"/>
-        </w:rPr>
-        <w:t>bisect.bisect_left(a, x, low=0, high=len(a))</w:t>
+        <w:t xml:space="preserve">import </w:t>
+      </w:r>
+      <w:proofErr w:type="gramStart"/>
+      <w:r>
+        <w:rPr>
+          <w:rFonts w:ascii="Courier New" w:eastAsiaTheme="minorEastAsia" w:hAnsi="Courier New" w:cs="Courier New"/>
+          <w:lang w:eastAsia="ja-JP"/>
+        </w:rPr>
+        <w:t>bisect</w:t>
+      </w:r>
+      <w:proofErr w:type="gramEnd"/>
+    </w:p>
+    <w:p>
+      <w:pPr>
+        <w:rPr>
+          <w:rFonts w:ascii="Courier New" w:eastAsiaTheme="minorEastAsia" w:hAnsi="Courier New" w:cs="Courier New"/>
+          <w:lang w:eastAsia="ja-JP"/>
+        </w:rPr>
+      </w:pPr>
+      <w:proofErr w:type="spellStart"/>
+      <w:proofErr w:type="gramStart"/>
+      <w:r>
+        <w:rPr>
+          <w:rFonts w:ascii="Courier New" w:eastAsiaTheme="minorEastAsia" w:hAnsi="Courier New" w:cs="Courier New"/>
+          <w:lang w:eastAsia="ja-JP"/>
+        </w:rPr>
+        <w:t>bisect.bisect</w:t>
+      </w:r>
+      <w:proofErr w:type="gramEnd"/>
+      <w:r>
+        <w:rPr>
+          <w:rFonts w:ascii="Courier New" w:eastAsiaTheme="minorEastAsia" w:hAnsi="Courier New" w:cs="Courier New"/>
+          <w:lang w:eastAsia="ja-JP"/>
+        </w:rPr>
+        <w:t>_left</w:t>
+      </w:r>
+      <w:proofErr w:type="spellEnd"/>
+      <w:r>
+        <w:rPr>
+          <w:rFonts w:ascii="Courier New" w:eastAsiaTheme="minorEastAsia" w:hAnsi="Courier New" w:cs="Courier New"/>
+          <w:lang w:eastAsia="ja-JP"/>
+        </w:rPr>
+        <w:t>(a, x, low=0, high=</w:t>
+      </w:r>
+      <w:proofErr w:type="spellStart"/>
+      <w:r>
+        <w:rPr>
+          <w:rFonts w:ascii="Courier New" w:eastAsiaTheme="minorEastAsia" w:hAnsi="Courier New" w:cs="Courier New"/>
+          <w:lang w:eastAsia="ja-JP"/>
+        </w:rPr>
+        <w:t>len</w:t>
+      </w:r>
+      <w:proofErr w:type="spellEnd"/>
+      <w:r>
+        <w:rPr>
+          <w:rFonts w:ascii="Courier New" w:eastAsiaTheme="minorEastAsia" w:hAnsi="Courier New" w:cs="Courier New"/>
+          <w:lang w:eastAsia="ja-JP"/>
+        </w:rPr>
+        <w:t>(a))</w:t>
       </w:r>
     </w:p>
     <w:p>
@@ -1984,7 +2237,23 @@
           <w:lang w:eastAsia="ja-JP"/>
         </w:rPr>
         <w:tab/>
-        <w:t>index of leftmost val &gt;= x</w:t>
+        <w:t xml:space="preserve">index of leftmost </w:t>
+      </w:r>
+      <w:proofErr w:type="spellStart"/>
+      <w:r>
+        <w:rPr>
+          <w:rFonts w:ascii="Courier New" w:eastAsiaTheme="minorEastAsia" w:hAnsi="Courier New" w:cs="Courier New"/>
+          <w:lang w:eastAsia="ja-JP"/>
+        </w:rPr>
+        <w:t>val</w:t>
+      </w:r>
+      <w:proofErr w:type="spellEnd"/>
+      <w:r>
+        <w:rPr>
+          <w:rFonts w:ascii="Courier New" w:eastAsiaTheme="minorEastAsia" w:hAnsi="Courier New" w:cs="Courier New"/>
+          <w:lang w:eastAsia="ja-JP"/>
+        </w:rPr>
+        <w:t xml:space="preserve"> &gt;= x</w:t>
       </w:r>
     </w:p>
     <w:p>
@@ -2028,6 +2297,7 @@
         </w:rPr>
         <w:t xml:space="preserve">From collections import </w:t>
       </w:r>
+      <w:proofErr w:type="spellStart"/>
       <w:r>
         <w:rPr>
           <w:rFonts w:ascii="Courier New" w:eastAsiaTheme="minorEastAsia" w:hAnsi="Courier New" w:cs="Courier New"/>
@@ -2035,6 +2305,7 @@
         </w:rPr>
         <w:t>deque</w:t>
       </w:r>
+      <w:proofErr w:type="spellEnd"/>
     </w:p>
     <w:p>
       <w:pPr>
@@ -2050,21 +2321,40 @@
         </w:rPr>
         <w:t>D =</w:t>
       </w:r>
-      <w:r>
-        <w:rPr>
-          <w:rFonts w:ascii="Courier New" w:eastAsiaTheme="minorEastAsia" w:hAnsi="Courier New" w:cs="Courier New"/>
-          <w:lang w:eastAsia="ja-JP"/>
-        </w:rPr>
-        <w:t>deque([1, 2, 3])</w:t>
-      </w:r>
-    </w:p>
-    <w:p>
-      <w:pPr>
-        <w:rPr>
-          <w:rFonts w:ascii="Courier New" w:eastAsiaTheme="minorEastAsia" w:hAnsi="Courier New" w:cs="Courier New"/>
-          <w:lang w:eastAsia="ja-JP"/>
-        </w:rPr>
-      </w:pPr>
+      <w:proofErr w:type="spellStart"/>
+      <w:proofErr w:type="gramStart"/>
+      <w:r>
+        <w:rPr>
+          <w:rFonts w:ascii="Courier New" w:eastAsiaTheme="minorEastAsia" w:hAnsi="Courier New" w:cs="Courier New"/>
+          <w:lang w:eastAsia="ja-JP"/>
+        </w:rPr>
+        <w:t>deque</w:t>
+      </w:r>
+      <w:proofErr w:type="spellEnd"/>
+      <w:r>
+        <w:rPr>
+          <w:rFonts w:ascii="Courier New" w:eastAsiaTheme="minorEastAsia" w:hAnsi="Courier New" w:cs="Courier New"/>
+          <w:lang w:eastAsia="ja-JP"/>
+        </w:rPr>
+        <w:t>(</w:t>
+      </w:r>
+      <w:proofErr w:type="gramEnd"/>
+      <w:r>
+        <w:rPr>
+          <w:rFonts w:ascii="Courier New" w:eastAsiaTheme="minorEastAsia" w:hAnsi="Courier New" w:cs="Courier New"/>
+          <w:lang w:eastAsia="ja-JP"/>
+        </w:rPr>
+        <w:t>[1, 2, 3])</w:t>
+      </w:r>
+    </w:p>
+    <w:p>
+      <w:pPr>
+        <w:rPr>
+          <w:rFonts w:ascii="Courier New" w:eastAsiaTheme="minorEastAsia" w:hAnsi="Courier New" w:cs="Courier New"/>
+          <w:lang w:eastAsia="ja-JP"/>
+        </w:rPr>
+      </w:pPr>
+      <w:proofErr w:type="spellStart"/>
       <w:r>
         <w:rPr>
           <w:rFonts w:ascii="Courier New" w:eastAsiaTheme="minorEastAsia" w:hAnsi="Courier New" w:cs="Courier New"/>
@@ -2077,16 +2367,25 @@
           <w:rFonts w:ascii="Courier New" w:eastAsiaTheme="minorEastAsia" w:hAnsi="Courier New" w:cs="Courier New"/>
           <w:lang w:eastAsia="ja-JP"/>
         </w:rPr>
-        <w:t>.appendleft(x)</w:t>
-      </w:r>
-    </w:p>
-    <w:p>
-      <w:pPr>
-        <w:rPr>
-          <w:rFonts w:ascii="Courier New" w:eastAsiaTheme="minorEastAsia" w:hAnsi="Courier New" w:cs="Courier New"/>
-          <w:lang w:eastAsia="ja-JP"/>
-        </w:rPr>
-      </w:pPr>
+        <w:t>.appendleft</w:t>
+      </w:r>
+      <w:proofErr w:type="spellEnd"/>
+      <w:r>
+        <w:rPr>
+          <w:rFonts w:ascii="Courier New" w:eastAsiaTheme="minorEastAsia" w:hAnsi="Courier New" w:cs="Courier New"/>
+          <w:lang w:eastAsia="ja-JP"/>
+        </w:rPr>
+        <w:t>(x)</w:t>
+      </w:r>
+      <w:r>
+        <w:rPr>
+          <w:rFonts w:ascii="Courier New" w:eastAsiaTheme="minorEastAsia" w:hAnsi="Courier New" w:cs="Courier New"/>
+          <w:lang w:eastAsia="ja-JP"/>
+        </w:rPr>
+        <w:t xml:space="preserve">       </w:t>
+      </w:r>
+      <w:proofErr w:type="spellStart"/>
+      <w:proofErr w:type="gramStart"/>
       <w:r>
         <w:rPr>
           <w:rFonts w:ascii="Courier New" w:eastAsiaTheme="minorEastAsia" w:hAnsi="Courier New" w:cs="Courier New"/>
@@ -2099,7 +2398,16 @@
           <w:rFonts w:ascii="Courier New" w:eastAsiaTheme="minorEastAsia" w:hAnsi="Courier New" w:cs="Courier New"/>
           <w:lang w:eastAsia="ja-JP"/>
         </w:rPr>
-        <w:t>.extendleft([</w:t>
+        <w:t>.extendleft</w:t>
+      </w:r>
+      <w:proofErr w:type="spellEnd"/>
+      <w:proofErr w:type="gramEnd"/>
+      <w:r>
+        <w:rPr>
+          <w:rFonts w:ascii="Courier New" w:eastAsiaTheme="minorEastAsia" w:hAnsi="Courier New" w:cs="Courier New"/>
+          <w:lang w:eastAsia="ja-JP"/>
+        </w:rPr>
+        <w:t>([</w:t>
       </w:r>
       <w:r>
         <w:rPr>
@@ -2123,6 +2431,8 @@
           <w:lang w:eastAsia="ja-JP"/>
         </w:rPr>
       </w:pPr>
+      <w:proofErr w:type="spellStart"/>
+      <w:proofErr w:type="gramStart"/>
       <w:r>
         <w:rPr>
           <w:rFonts w:ascii="Courier New" w:eastAsiaTheme="minorEastAsia" w:hAnsi="Courier New" w:cs="Courier New"/>
@@ -2135,7 +2445,123 @@
           <w:rFonts w:ascii="Courier New" w:eastAsiaTheme="minorEastAsia" w:hAnsi="Courier New" w:cs="Courier New"/>
           <w:lang w:eastAsia="ja-JP"/>
         </w:rPr>
-        <w:t>.pop()</w:t>
+        <w:t>.pop</w:t>
+      </w:r>
+      <w:proofErr w:type="spellEnd"/>
+      <w:r>
+        <w:rPr>
+          <w:rFonts w:ascii="Courier New" w:eastAsiaTheme="minorEastAsia" w:hAnsi="Courier New" w:cs="Courier New"/>
+          <w:lang w:eastAsia="ja-JP"/>
+        </w:rPr>
+        <w:t>(</w:t>
+      </w:r>
+      <w:proofErr w:type="gramEnd"/>
+      <w:r>
+        <w:rPr>
+          <w:rFonts w:ascii="Courier New" w:eastAsiaTheme="minorEastAsia" w:hAnsi="Courier New" w:cs="Courier New"/>
+          <w:lang w:eastAsia="ja-JP"/>
+        </w:rPr>
+        <w:t>)</w:t>
+      </w:r>
+    </w:p>
+    <w:p>
+      <w:pPr>
+        <w:rPr>
+          <w:rFonts w:ascii="Courier New" w:eastAsiaTheme="minorEastAsia" w:hAnsi="Courier New" w:cs="Courier New"/>
+          <w:b/>
+          <w:lang w:eastAsia="ja-JP"/>
+        </w:rPr>
+      </w:pPr>
+      <w:bookmarkStart w:id="0" w:name="_GoBack"/>
+      <w:r>
+        <w:rPr>
+          <w:rFonts w:ascii="Courier New" w:eastAsiaTheme="minorEastAsia" w:hAnsi="Courier New" w:cs="Courier New"/>
+          <w:b/>
+          <w:lang w:eastAsia="ja-JP"/>
+        </w:rPr>
+        <w:t xml:space="preserve">from Queue </w:t>
+      </w:r>
+      <w:proofErr w:type="gramStart"/>
+      <w:r>
+        <w:rPr>
+          <w:rFonts w:ascii="Courier New" w:eastAsiaTheme="minorEastAsia" w:hAnsi="Courier New" w:cs="Courier New"/>
+          <w:b/>
+          <w:lang w:eastAsia="ja-JP"/>
+        </w:rPr>
+        <w:t>import</w:t>
+      </w:r>
+      <w:proofErr w:type="gramEnd"/>
+      <w:r>
+        <w:rPr>
+          <w:rFonts w:ascii="Courier New" w:eastAsiaTheme="minorEastAsia" w:hAnsi="Courier New" w:cs="Courier New"/>
+          <w:b/>
+          <w:lang w:eastAsia="ja-JP"/>
+        </w:rPr>
+        <w:t xml:space="preserve"> Queue</w:t>
+      </w:r>
+    </w:p>
+    <w:bookmarkEnd w:id="0"/>
+    <w:p>
+      <w:pPr>
+        <w:rPr>
+          <w:rFonts w:ascii="Courier New" w:eastAsiaTheme="minorEastAsia" w:hAnsi="Courier New" w:cs="Courier New"/>
+          <w:lang w:eastAsia="ja-JP"/>
+        </w:rPr>
+      </w:pPr>
+      <w:r>
+        <w:rPr>
+          <w:rFonts w:ascii="Courier New" w:eastAsiaTheme="minorEastAsia" w:hAnsi="Courier New" w:cs="Courier New"/>
+          <w:lang w:eastAsia="ja-JP"/>
+        </w:rPr>
+        <w:t xml:space="preserve">q = </w:t>
+      </w:r>
+      <w:proofErr w:type="gramStart"/>
+      <w:r>
+        <w:rPr>
+          <w:rFonts w:ascii="Courier New" w:eastAsiaTheme="minorEastAsia" w:hAnsi="Courier New" w:cs="Courier New"/>
+          <w:lang w:eastAsia="ja-JP"/>
+        </w:rPr>
+        <w:t>Queue(</w:t>
+      </w:r>
+      <w:proofErr w:type="gramEnd"/>
+      <w:r>
+        <w:rPr>
+          <w:rFonts w:ascii="Courier New" w:eastAsiaTheme="minorEastAsia" w:hAnsi="Courier New" w:cs="Courier New"/>
+          <w:lang w:eastAsia="ja-JP"/>
+        </w:rPr>
+        <w:t xml:space="preserve">) </w:t>
+      </w:r>
+      <w:proofErr w:type="spellStart"/>
+      <w:r>
+        <w:rPr>
+          <w:rFonts w:ascii="Courier New" w:eastAsiaTheme="minorEastAsia" w:hAnsi="Courier New" w:cs="Courier New"/>
+          <w:lang w:eastAsia="ja-JP"/>
+        </w:rPr>
+        <w:t>q.get</w:t>
+      </w:r>
+      <w:proofErr w:type="spellEnd"/>
+      <w:r>
+        <w:rPr>
+          <w:rFonts w:ascii="Courier New" w:eastAsiaTheme="minorEastAsia" w:hAnsi="Courier New" w:cs="Courier New"/>
+          <w:lang w:eastAsia="ja-JP"/>
+        </w:rPr>
+        <w:t xml:space="preserve">()   </w:t>
+      </w:r>
+      <w:proofErr w:type="spellStart"/>
+      <w:r>
+        <w:rPr>
+          <w:rFonts w:ascii="Courier New" w:eastAsiaTheme="minorEastAsia" w:hAnsi="Courier New" w:cs="Courier New"/>
+          <w:lang w:eastAsia="ja-JP"/>
+        </w:rPr>
+        <w:t>q.put</w:t>
+      </w:r>
+      <w:proofErr w:type="spellEnd"/>
+      <w:r>
+        <w:rPr>
+          <w:rFonts w:ascii="Courier New" w:eastAsiaTheme="minorEastAsia" w:hAnsi="Courier New" w:cs="Courier New"/>
+          <w:lang w:eastAsia="ja-JP"/>
+        </w:rPr>
+        <w:t>()</w:t>
       </w:r>
     </w:p>
     <w:p>
@@ -2154,6 +2580,7 @@
           <w:u w:val="single"/>
           <w:lang w:eastAsia="ja-JP"/>
         </w:rPr>
+        <w:lastRenderedPageBreak/>
         <w:t>REGEX</w:t>
       </w:r>
     </w:p>
@@ -2582,12 +3009,21 @@
                 <w:lang w:eastAsia="ja-JP"/>
               </w:rPr>
             </w:pPr>
-            <w:r>
-              <w:rPr>
-                <w:rFonts w:ascii="Courier New" w:eastAsiaTheme="minorEastAsia" w:hAnsi="Courier New" w:cs="Courier New"/>
-                <w:lang w:eastAsia="ja-JP"/>
-              </w:rPr>
-              <w:t>{,n}</w:t>
+            <w:proofErr w:type="gramStart"/>
+            <w:r>
+              <w:rPr>
+                <w:rFonts w:ascii="Courier New" w:eastAsiaTheme="minorEastAsia" w:hAnsi="Courier New" w:cs="Courier New"/>
+                <w:lang w:eastAsia="ja-JP"/>
+              </w:rPr>
+              <w:t>{,n</w:t>
+            </w:r>
+            <w:proofErr w:type="gramEnd"/>
+            <w:r>
+              <w:rPr>
+                <w:rFonts w:ascii="Courier New" w:eastAsiaTheme="minorEastAsia" w:hAnsi="Courier New" w:cs="Courier New"/>
+                <w:lang w:eastAsia="ja-JP"/>
+              </w:rPr>
+              <w:t>}</w:t>
             </w:r>
           </w:p>
         </w:tc>
@@ -2896,57 +3332,115 @@
           <w:lang w:eastAsia="ja-JP"/>
         </w:rPr>
       </w:pPr>
-      <w:r>
-        <w:rPr>
-          <w:rFonts w:ascii="Courier New" w:eastAsiaTheme="minorEastAsia" w:hAnsi="Courier New" w:cs="Courier New"/>
-          <w:lang w:eastAsia="ja-JP"/>
-        </w:rPr>
-        <w:t>Re.search(pattern, string)</w:t>
-      </w:r>
-    </w:p>
-    <w:p>
-      <w:pPr>
-        <w:rPr>
-          <w:rFonts w:ascii="Courier New" w:eastAsiaTheme="minorEastAsia" w:hAnsi="Courier New" w:cs="Courier New"/>
-          <w:lang w:eastAsia="ja-JP"/>
-        </w:rPr>
-      </w:pPr>
-      <w:r>
-        <w:rPr>
-          <w:rFonts w:ascii="Courier New" w:eastAsiaTheme="minorEastAsia" w:hAnsi="Courier New" w:cs="Courier New"/>
-          <w:lang w:eastAsia="ja-JP"/>
-        </w:rPr>
-        <w:t>Tmp = re.compile(pattern, string)</w:t>
-      </w:r>
-    </w:p>
-    <w:p>
-      <w:pPr>
-        <w:rPr>
-          <w:rFonts w:ascii="Courier New" w:eastAsiaTheme="minorEastAsia" w:hAnsi="Courier New" w:cs="Courier New"/>
-          <w:lang w:eastAsia="ja-JP"/>
-        </w:rPr>
-      </w:pPr>
-      <w:r>
-        <w:rPr>
-          <w:rFonts w:ascii="Courier New" w:eastAsiaTheme="minorEastAsia" w:hAnsi="Courier New" w:cs="Courier New"/>
-          <w:lang w:eastAsia="ja-JP"/>
-        </w:rPr>
-        <w:t>Tmp.search(string)</w:t>
-      </w:r>
-    </w:p>
-    <w:p>
-      <w:pPr>
-        <w:rPr>
-          <w:rFonts w:ascii="Courier New" w:eastAsiaTheme="minorEastAsia" w:hAnsi="Courier New" w:cs="Courier New"/>
-          <w:lang w:eastAsia="ja-JP"/>
-        </w:rPr>
-      </w:pPr>
-      <w:r>
-        <w:rPr>
-          <w:rFonts w:ascii="Courier New" w:eastAsiaTheme="minorEastAsia" w:hAnsi="Courier New" w:cs="Courier New"/>
-          <w:lang w:eastAsia="ja-JP"/>
-        </w:rPr>
-        <w:t>Re.findall(pattern, string)</w:t>
+      <w:proofErr w:type="spellStart"/>
+      <w:proofErr w:type="gramStart"/>
+      <w:r>
+        <w:rPr>
+          <w:rFonts w:ascii="Courier New" w:eastAsiaTheme="minorEastAsia" w:hAnsi="Courier New" w:cs="Courier New"/>
+          <w:lang w:eastAsia="ja-JP"/>
+        </w:rPr>
+        <w:t>Re.search</w:t>
+      </w:r>
+      <w:proofErr w:type="spellEnd"/>
+      <w:proofErr w:type="gramEnd"/>
+      <w:r>
+        <w:rPr>
+          <w:rFonts w:ascii="Courier New" w:eastAsiaTheme="minorEastAsia" w:hAnsi="Courier New" w:cs="Courier New"/>
+          <w:lang w:eastAsia="ja-JP"/>
+        </w:rPr>
+        <w:t>(pattern, string)</w:t>
+      </w:r>
+    </w:p>
+    <w:p>
+      <w:pPr>
+        <w:rPr>
+          <w:rFonts w:ascii="Courier New" w:eastAsiaTheme="minorEastAsia" w:hAnsi="Courier New" w:cs="Courier New"/>
+          <w:lang w:eastAsia="ja-JP"/>
+        </w:rPr>
+      </w:pPr>
+      <w:proofErr w:type="spellStart"/>
+      <w:r>
+        <w:rPr>
+          <w:rFonts w:ascii="Courier New" w:eastAsiaTheme="minorEastAsia" w:hAnsi="Courier New" w:cs="Courier New"/>
+          <w:lang w:eastAsia="ja-JP"/>
+        </w:rPr>
+        <w:t>Tmp</w:t>
+      </w:r>
+      <w:proofErr w:type="spellEnd"/>
+      <w:r>
+        <w:rPr>
+          <w:rFonts w:ascii="Courier New" w:eastAsiaTheme="minorEastAsia" w:hAnsi="Courier New" w:cs="Courier New"/>
+          <w:lang w:eastAsia="ja-JP"/>
+        </w:rPr>
+        <w:t xml:space="preserve"> = </w:t>
+      </w:r>
+      <w:proofErr w:type="spellStart"/>
+      <w:proofErr w:type="gramStart"/>
+      <w:r>
+        <w:rPr>
+          <w:rFonts w:ascii="Courier New" w:eastAsiaTheme="minorEastAsia" w:hAnsi="Courier New" w:cs="Courier New"/>
+          <w:lang w:eastAsia="ja-JP"/>
+        </w:rPr>
+        <w:t>re.compile</w:t>
+      </w:r>
+      <w:proofErr w:type="spellEnd"/>
+      <w:proofErr w:type="gramEnd"/>
+      <w:r>
+        <w:rPr>
+          <w:rFonts w:ascii="Courier New" w:eastAsiaTheme="minorEastAsia" w:hAnsi="Courier New" w:cs="Courier New"/>
+          <w:lang w:eastAsia="ja-JP"/>
+        </w:rPr>
+        <w:t>(pattern, string)</w:t>
+      </w:r>
+    </w:p>
+    <w:p>
+      <w:pPr>
+        <w:rPr>
+          <w:rFonts w:ascii="Courier New" w:eastAsiaTheme="minorEastAsia" w:hAnsi="Courier New" w:cs="Courier New"/>
+          <w:lang w:eastAsia="ja-JP"/>
+        </w:rPr>
+      </w:pPr>
+      <w:proofErr w:type="spellStart"/>
+      <w:r>
+        <w:rPr>
+          <w:rFonts w:ascii="Courier New" w:eastAsiaTheme="minorEastAsia" w:hAnsi="Courier New" w:cs="Courier New"/>
+          <w:lang w:eastAsia="ja-JP"/>
+        </w:rPr>
+        <w:t>Tmp.search</w:t>
+      </w:r>
+      <w:proofErr w:type="spellEnd"/>
+      <w:r>
+        <w:rPr>
+          <w:rFonts w:ascii="Courier New" w:eastAsiaTheme="minorEastAsia" w:hAnsi="Courier New" w:cs="Courier New"/>
+          <w:lang w:eastAsia="ja-JP"/>
+        </w:rPr>
+        <w:t>(string)</w:t>
+      </w:r>
+    </w:p>
+    <w:p>
+      <w:pPr>
+        <w:rPr>
+          <w:rFonts w:ascii="Courier New" w:eastAsiaTheme="minorEastAsia" w:hAnsi="Courier New" w:cs="Courier New"/>
+          <w:lang w:eastAsia="ja-JP"/>
+        </w:rPr>
+      </w:pPr>
+      <w:proofErr w:type="spellStart"/>
+      <w:proofErr w:type="gramStart"/>
+      <w:r>
+        <w:rPr>
+          <w:rFonts w:ascii="Courier New" w:eastAsiaTheme="minorEastAsia" w:hAnsi="Courier New" w:cs="Courier New"/>
+          <w:lang w:eastAsia="ja-JP"/>
+        </w:rPr>
+        <w:t>Re.findall</w:t>
+      </w:r>
+      <w:proofErr w:type="spellEnd"/>
+      <w:proofErr w:type="gramEnd"/>
+      <w:r>
+        <w:rPr>
+          <w:rFonts w:ascii="Courier New" w:eastAsiaTheme="minorEastAsia" w:hAnsi="Courier New" w:cs="Courier New"/>
+          <w:lang w:eastAsia="ja-JP"/>
+        </w:rPr>
+        <w:t>(pattern, string)</w:t>
       </w:r>
     </w:p>
     <w:p>
@@ -2987,75 +3481,142 @@
           <w:b/>
           <w:lang w:eastAsia="ja-JP"/>
         </w:rPr>
-        <w:t>STRINGS, not re.match)</w:t>
-      </w:r>
-    </w:p>
-    <w:p>
-      <w:pPr>
-        <w:rPr>
-          <w:rFonts w:ascii="Courier New" w:eastAsiaTheme="minorEastAsia" w:hAnsi="Courier New" w:cs="Courier New"/>
-          <w:lang w:eastAsia="ja-JP"/>
-        </w:rPr>
-      </w:pPr>
-      <w:r>
-        <w:rPr>
-          <w:rFonts w:ascii="Courier New" w:eastAsiaTheme="minorEastAsia" w:hAnsi="Courier New" w:cs="Courier New"/>
-          <w:lang w:eastAsia="ja-JP"/>
-        </w:rPr>
-        <w:t>Re.finditer(pattern, string)</w:t>
-      </w:r>
-    </w:p>
-    <w:p>
-      <w:pPr>
-        <w:rPr>
-          <w:rFonts w:ascii="Courier New" w:eastAsiaTheme="minorEastAsia" w:hAnsi="Courier New" w:cs="Courier New"/>
-          <w:lang w:eastAsia="ja-JP"/>
-        </w:rPr>
-      </w:pPr>
-      <w:r>
-        <w:rPr>
-          <w:rFonts w:ascii="Courier New" w:eastAsiaTheme="minorEastAsia" w:hAnsi="Courier New" w:cs="Courier New"/>
-          <w:lang w:eastAsia="ja-JP"/>
-        </w:rPr>
-        <w:t>Re.sub(pattern, string, replace)</w:t>
-      </w:r>
-    </w:p>
-    <w:p>
-      <w:pPr>
-        <w:rPr>
-          <w:rFonts w:ascii="Courier New" w:eastAsiaTheme="minorEastAsia" w:hAnsi="Courier New" w:cs="Courier New"/>
-          <w:lang w:eastAsia="ja-JP"/>
-        </w:rPr>
-      </w:pPr>
-    </w:p>
-    <w:p>
-      <w:pPr>
-        <w:rPr>
-          <w:rFonts w:ascii="Courier New" w:eastAsiaTheme="minorEastAsia" w:hAnsi="Courier New" w:cs="Courier New"/>
-          <w:lang w:eastAsia="ja-JP"/>
-        </w:rPr>
-      </w:pPr>
-      <w:r>
-        <w:rPr>
-          <w:rFonts w:ascii="Courier New" w:eastAsiaTheme="minorEastAsia" w:hAnsi="Courier New" w:cs="Courier New"/>
-          <w:lang w:eastAsia="ja-JP"/>
-        </w:rPr>
-        <w:t>Match.group(group #)</w:t>
-      </w:r>
-    </w:p>
-    <w:p>
-      <w:pPr>
-        <w:rPr>
-          <w:rFonts w:ascii="Courier New" w:eastAsiaTheme="minorEastAsia" w:hAnsi="Courier New" w:cs="Courier New"/>
-          <w:lang w:eastAsia="ja-JP"/>
-        </w:rPr>
-      </w:pPr>
-      <w:r>
-        <w:rPr>
-          <w:rFonts w:ascii="Courier New" w:eastAsiaTheme="minorEastAsia" w:hAnsi="Courier New" w:cs="Courier New"/>
-          <w:lang w:eastAsia="ja-JP"/>
-        </w:rPr>
-        <w:t>Match.start()</w:t>
+        <w:t xml:space="preserve">STRINGS, not </w:t>
+      </w:r>
+      <w:proofErr w:type="spellStart"/>
+      <w:proofErr w:type="gramStart"/>
+      <w:r>
+        <w:rPr>
+          <w:rFonts w:ascii="Courier New" w:eastAsiaTheme="minorEastAsia" w:hAnsi="Courier New" w:cs="Courier New"/>
+          <w:b/>
+          <w:lang w:eastAsia="ja-JP"/>
+        </w:rPr>
+        <w:t>re.match</w:t>
+      </w:r>
+      <w:proofErr w:type="spellEnd"/>
+      <w:proofErr w:type="gramEnd"/>
+      <w:r>
+        <w:rPr>
+          <w:rFonts w:ascii="Courier New" w:eastAsiaTheme="minorEastAsia" w:hAnsi="Courier New" w:cs="Courier New"/>
+          <w:b/>
+          <w:lang w:eastAsia="ja-JP"/>
+        </w:rPr>
+        <w:t>)</w:t>
+      </w:r>
+    </w:p>
+    <w:p>
+      <w:pPr>
+        <w:rPr>
+          <w:rFonts w:ascii="Courier New" w:eastAsiaTheme="minorEastAsia" w:hAnsi="Courier New" w:cs="Courier New"/>
+          <w:lang w:eastAsia="ja-JP"/>
+        </w:rPr>
+      </w:pPr>
+      <w:proofErr w:type="spellStart"/>
+      <w:proofErr w:type="gramStart"/>
+      <w:r>
+        <w:rPr>
+          <w:rFonts w:ascii="Courier New" w:eastAsiaTheme="minorEastAsia" w:hAnsi="Courier New" w:cs="Courier New"/>
+          <w:lang w:eastAsia="ja-JP"/>
+        </w:rPr>
+        <w:t>Re.finditer</w:t>
+      </w:r>
+      <w:proofErr w:type="spellEnd"/>
+      <w:proofErr w:type="gramEnd"/>
+      <w:r>
+        <w:rPr>
+          <w:rFonts w:ascii="Courier New" w:eastAsiaTheme="minorEastAsia" w:hAnsi="Courier New" w:cs="Courier New"/>
+          <w:lang w:eastAsia="ja-JP"/>
+        </w:rPr>
+        <w:t>(pattern, string)</w:t>
+      </w:r>
+    </w:p>
+    <w:p>
+      <w:pPr>
+        <w:rPr>
+          <w:rFonts w:ascii="Courier New" w:eastAsiaTheme="minorEastAsia" w:hAnsi="Courier New" w:cs="Courier New"/>
+          <w:lang w:eastAsia="ja-JP"/>
+        </w:rPr>
+      </w:pPr>
+      <w:proofErr w:type="spellStart"/>
+      <w:proofErr w:type="gramStart"/>
+      <w:r>
+        <w:rPr>
+          <w:rFonts w:ascii="Courier New" w:eastAsiaTheme="minorEastAsia" w:hAnsi="Courier New" w:cs="Courier New"/>
+          <w:lang w:eastAsia="ja-JP"/>
+        </w:rPr>
+        <w:t>Re.sub</w:t>
+      </w:r>
+      <w:proofErr w:type="spellEnd"/>
+      <w:r>
+        <w:rPr>
+          <w:rFonts w:ascii="Courier New" w:eastAsiaTheme="minorEastAsia" w:hAnsi="Courier New" w:cs="Courier New"/>
+          <w:lang w:eastAsia="ja-JP"/>
+        </w:rPr>
+        <w:t>(</w:t>
+      </w:r>
+      <w:proofErr w:type="gramEnd"/>
+      <w:r>
+        <w:rPr>
+          <w:rFonts w:ascii="Courier New" w:eastAsiaTheme="minorEastAsia" w:hAnsi="Courier New" w:cs="Courier New"/>
+          <w:lang w:eastAsia="ja-JP"/>
+        </w:rPr>
+        <w:t>pattern, string, replace)</w:t>
+      </w:r>
+    </w:p>
+    <w:p>
+      <w:pPr>
+        <w:rPr>
+          <w:rFonts w:ascii="Courier New" w:eastAsiaTheme="minorEastAsia" w:hAnsi="Courier New" w:cs="Courier New"/>
+          <w:lang w:eastAsia="ja-JP"/>
+        </w:rPr>
+      </w:pPr>
+    </w:p>
+    <w:p>
+      <w:pPr>
+        <w:rPr>
+          <w:rFonts w:ascii="Courier New" w:eastAsiaTheme="minorEastAsia" w:hAnsi="Courier New" w:cs="Courier New"/>
+          <w:lang w:eastAsia="ja-JP"/>
+        </w:rPr>
+      </w:pPr>
+      <w:proofErr w:type="spellStart"/>
+      <w:r>
+        <w:rPr>
+          <w:rFonts w:ascii="Courier New" w:eastAsiaTheme="minorEastAsia" w:hAnsi="Courier New" w:cs="Courier New"/>
+          <w:lang w:eastAsia="ja-JP"/>
+        </w:rPr>
+        <w:t>Match.group</w:t>
+      </w:r>
+      <w:proofErr w:type="spellEnd"/>
+      <w:r>
+        <w:rPr>
+          <w:rFonts w:ascii="Courier New" w:eastAsiaTheme="minorEastAsia" w:hAnsi="Courier New" w:cs="Courier New"/>
+          <w:lang w:eastAsia="ja-JP"/>
+        </w:rPr>
+        <w:t>(group #)</w:t>
+      </w:r>
+    </w:p>
+    <w:p>
+      <w:pPr>
+        <w:rPr>
+          <w:rFonts w:ascii="Courier New" w:eastAsiaTheme="minorEastAsia" w:hAnsi="Courier New" w:cs="Courier New"/>
+          <w:lang w:eastAsia="ja-JP"/>
+        </w:rPr>
+      </w:pPr>
+      <w:proofErr w:type="spellStart"/>
+      <w:r>
+        <w:rPr>
+          <w:rFonts w:ascii="Courier New" w:eastAsiaTheme="minorEastAsia" w:hAnsi="Courier New" w:cs="Courier New"/>
+          <w:lang w:eastAsia="ja-JP"/>
+        </w:rPr>
+        <w:t>Match.start</w:t>
+      </w:r>
+      <w:proofErr w:type="spellEnd"/>
+      <w:r>
+        <w:rPr>
+          <w:rFonts w:ascii="Courier New" w:eastAsiaTheme="minorEastAsia" w:hAnsi="Courier New" w:cs="Courier New"/>
+          <w:lang w:eastAsia="ja-JP"/>
+        </w:rPr>
+        <w:t>()</w:t>
       </w:r>
     </w:p>
     <w:p>
@@ -3102,12 +3663,30 @@
                 <w:lang w:eastAsia="ja-JP"/>
               </w:rPr>
             </w:pPr>
-            <w:r>
-              <w:rPr>
-                <w:rFonts w:ascii="Courier New" w:eastAsiaTheme="minorEastAsia" w:hAnsi="Courier New" w:cs="Courier New"/>
-                <w:lang w:eastAsia="ja-JP"/>
-              </w:rPr>
-              <w:t>Match.end()</w:t>
+            <w:proofErr w:type="spellStart"/>
+            <w:proofErr w:type="gramStart"/>
+            <w:r>
+              <w:rPr>
+                <w:rFonts w:ascii="Courier New" w:eastAsiaTheme="minorEastAsia" w:hAnsi="Courier New" w:cs="Courier New"/>
+                <w:lang w:eastAsia="ja-JP"/>
+              </w:rPr>
+              <w:t>Match.end</w:t>
+            </w:r>
+            <w:proofErr w:type="spellEnd"/>
+            <w:r>
+              <w:rPr>
+                <w:rFonts w:ascii="Courier New" w:eastAsiaTheme="minorEastAsia" w:hAnsi="Courier New" w:cs="Courier New"/>
+                <w:lang w:eastAsia="ja-JP"/>
+              </w:rPr>
+              <w:t>(</w:t>
+            </w:r>
+            <w:proofErr w:type="gramEnd"/>
+            <w:r>
+              <w:rPr>
+                <w:rFonts w:ascii="Courier New" w:eastAsiaTheme="minorEastAsia" w:hAnsi="Courier New" w:cs="Courier New"/>
+                <w:lang w:eastAsia="ja-JP"/>
+              </w:rPr>
+              <w:t>)</w:t>
             </w:r>
           </w:p>
           <w:p>
@@ -3178,7 +3757,29 @@
                 <w:szCs w:val="18"/>
                 <w:lang w:eastAsia="ko-KR"/>
               </w:rPr>
-              <w:t>"^\-?\d*\.\d+$"</w:t>
+              <w:t>"^\</w:t>
+            </w:r>
+            <w:proofErr w:type="gramStart"/>
+            <w:r>
+              <w:rPr>
+                <w:rFonts w:ascii="Consolas" w:eastAsia="Times New Roman" w:hAnsi="Consolas" w:cs="Times New Roman"/>
+                <w:color w:val="032F62"/>
+                <w:sz w:val="18"/>
+                <w:szCs w:val="18"/>
+                <w:lang w:eastAsia="ko-KR"/>
+              </w:rPr>
+              <w:t>-?\</w:t>
+            </w:r>
+            <w:proofErr w:type="gramEnd"/>
+            <w:r>
+              <w:rPr>
+                <w:rFonts w:ascii="Consolas" w:eastAsia="Times New Roman" w:hAnsi="Consolas" w:cs="Times New Roman"/>
+                <w:color w:val="032F62"/>
+                <w:sz w:val="18"/>
+                <w:szCs w:val="18"/>
+                <w:lang w:eastAsia="ko-KR"/>
+              </w:rPr>
+              <w:t>d*\.\d+$"</w:t>
             </w:r>
           </w:p>
         </w:tc>
@@ -3259,7 +3860,29 @@
                 <w:szCs w:val="18"/>
                 <w:lang w:eastAsia="ko-KR"/>
               </w:rPr>
-              <w:t>"^\-?\d+$"</w:t>
+              <w:t>"^\</w:t>
+            </w:r>
+            <w:proofErr w:type="gramStart"/>
+            <w:r>
+              <w:rPr>
+                <w:rFonts w:ascii="Consolas" w:eastAsia="Times New Roman" w:hAnsi="Consolas" w:cs="Times New Roman"/>
+                <w:color w:val="032F62"/>
+                <w:sz w:val="18"/>
+                <w:szCs w:val="18"/>
+                <w:lang w:eastAsia="ko-KR"/>
+              </w:rPr>
+              <w:t>-?\</w:t>
+            </w:r>
+            <w:proofErr w:type="gramEnd"/>
+            <w:r>
+              <w:rPr>
+                <w:rFonts w:ascii="Consolas" w:eastAsia="Times New Roman" w:hAnsi="Consolas" w:cs="Times New Roman"/>
+                <w:color w:val="032F62"/>
+                <w:sz w:val="18"/>
+                <w:szCs w:val="18"/>
+                <w:lang w:eastAsia="ko-KR"/>
+              </w:rPr>
+              <w:t>d+$"</w:t>
             </w:r>
           </w:p>
         </w:tc>
@@ -3344,7 +3967,51 @@
                 <w:szCs w:val="18"/>
                 <w:lang w:eastAsia="ko-KR"/>
               </w:rPr>
-              <w:t>"^\-?(\d*\.)?\d+e\+\d+$"</w:t>
+              <w:t>"^\</w:t>
+            </w:r>
+            <w:proofErr w:type="gramStart"/>
+            <w:r>
+              <w:rPr>
+                <w:rFonts w:ascii="Consolas" w:eastAsia="Times New Roman" w:hAnsi="Consolas" w:cs="Times New Roman"/>
+                <w:color w:val="032F62"/>
+                <w:sz w:val="18"/>
+                <w:szCs w:val="18"/>
+                <w:lang w:eastAsia="ko-KR"/>
+              </w:rPr>
+              <w:t>-?(</w:t>
+            </w:r>
+            <w:proofErr w:type="gramEnd"/>
+            <w:r>
+              <w:rPr>
+                <w:rFonts w:ascii="Consolas" w:eastAsia="Times New Roman" w:hAnsi="Consolas" w:cs="Times New Roman"/>
+                <w:color w:val="032F62"/>
+                <w:sz w:val="18"/>
+                <w:szCs w:val="18"/>
+                <w:lang w:eastAsia="ko-KR"/>
+              </w:rPr>
+              <w:t>\d*\.)?\</w:t>
+            </w:r>
+            <w:proofErr w:type="spellStart"/>
+            <w:r>
+              <w:rPr>
+                <w:rFonts w:ascii="Consolas" w:eastAsia="Times New Roman" w:hAnsi="Consolas" w:cs="Times New Roman"/>
+                <w:color w:val="032F62"/>
+                <w:sz w:val="18"/>
+                <w:szCs w:val="18"/>
+                <w:lang w:eastAsia="ko-KR"/>
+              </w:rPr>
+              <w:t>d+e</w:t>
+            </w:r>
+            <w:proofErr w:type="spellEnd"/>
+            <w:r>
+              <w:rPr>
+                <w:rFonts w:ascii="Consolas" w:eastAsia="Times New Roman" w:hAnsi="Consolas" w:cs="Times New Roman"/>
+                <w:color w:val="032F62"/>
+                <w:sz w:val="18"/>
+                <w:szCs w:val="18"/>
+                <w:lang w:eastAsia="ko-KR"/>
+              </w:rPr>
+              <w:t>\+\d+$"</w:t>
             </w:r>
           </w:p>
         </w:tc>
@@ -3542,12 +4209,21 @@
           <w:lang w:eastAsia="ja-JP"/>
         </w:rPr>
       </w:pPr>
-      <w:r>
-        <w:rPr>
-          <w:rFonts w:ascii="Courier New" w:eastAsiaTheme="minorEastAsia" w:hAnsi="Courier New" w:cs="Courier New"/>
-          <w:lang w:eastAsia="ja-JP"/>
-        </w:rPr>
-        <w:t xml:space="preserve">Soln is at depth </w:t>
+      <w:proofErr w:type="spellStart"/>
+      <w:r>
+        <w:rPr>
+          <w:rFonts w:ascii="Courier New" w:eastAsiaTheme="minorEastAsia" w:hAnsi="Courier New" w:cs="Courier New"/>
+          <w:lang w:eastAsia="ja-JP"/>
+        </w:rPr>
+        <w:t>Soln</w:t>
+      </w:r>
+      <w:proofErr w:type="spellEnd"/>
+      <w:r>
+        <w:rPr>
+          <w:rFonts w:ascii="Courier New" w:eastAsiaTheme="minorEastAsia" w:hAnsi="Courier New" w:cs="Courier New"/>
+          <w:lang w:eastAsia="ja-JP"/>
+        </w:rPr>
+        <w:t xml:space="preserve"> is at depth </w:t>
       </w:r>
       <w:r>
         <w:rPr>
@@ -3714,7 +4390,15 @@
                 <w:rFonts w:ascii="Courier New" w:eastAsiaTheme="minorEastAsia" w:hAnsi="Courier New" w:cs="Courier New"/>
                 <w:lang w:eastAsia="ja-JP"/>
               </w:rPr>
-              <w:t>O(b</w:t>
+              <w:t>O(</w:t>
+            </w:r>
+            <w:proofErr w:type="spellStart"/>
+            <w:r>
+              <w:rPr>
+                <w:rFonts w:ascii="Courier New" w:eastAsiaTheme="minorEastAsia" w:hAnsi="Courier New" w:cs="Courier New"/>
+                <w:lang w:eastAsia="ja-JP"/>
+              </w:rPr>
+              <w:t>b</w:t>
             </w:r>
             <w:r>
               <w:rPr>
@@ -3724,6 +4408,7 @@
               </w:rPr>
               <w:t>D</w:t>
             </w:r>
+            <w:proofErr w:type="spellEnd"/>
             <w:r>
               <w:rPr>
                 <w:rFonts w:ascii="Courier New" w:eastAsiaTheme="minorEastAsia" w:hAnsi="Courier New" w:cs="Courier New"/>
@@ -3769,6 +4454,7 @@
                 <w:lang w:eastAsia="ja-JP"/>
               </w:rPr>
             </w:pPr>
+            <w:proofErr w:type="spellStart"/>
             <w:r>
               <w:rPr>
                 <w:rFonts w:ascii="Courier New" w:eastAsiaTheme="minorEastAsia" w:hAnsi="Courier New" w:cs="Courier New"/>
@@ -3784,6 +4470,7 @@
               </w:rPr>
               <w:t>d</w:t>
             </w:r>
+            <w:proofErr w:type="spellEnd"/>
           </w:p>
         </w:tc>
         <w:tc>
@@ -3798,6 +4485,7 @@
                 <w:lang w:eastAsia="ja-JP"/>
               </w:rPr>
             </w:pPr>
+            <w:proofErr w:type="spellStart"/>
             <w:r>
               <w:rPr>
                 <w:rFonts w:ascii="Courier New" w:eastAsiaTheme="minorEastAsia" w:hAnsi="Courier New" w:cs="Courier New"/>
@@ -3813,6 +4501,7 @@
               </w:rPr>
               <w:t>d</w:t>
             </w:r>
+            <w:proofErr w:type="spellEnd"/>
           </w:p>
         </w:tc>
       </w:tr>
@@ -3873,7 +4562,15 @@
                 <w:rFonts w:ascii="Courier New" w:eastAsiaTheme="minorEastAsia" w:hAnsi="Courier New" w:cs="Courier New"/>
                 <w:lang w:eastAsia="ja-JP"/>
               </w:rPr>
-              <w:t>O(b</w:t>
+              <w:t>O(</w:t>
+            </w:r>
+            <w:proofErr w:type="spellStart"/>
+            <w:r>
+              <w:rPr>
+                <w:rFonts w:ascii="Courier New" w:eastAsiaTheme="minorEastAsia" w:hAnsi="Courier New" w:cs="Courier New"/>
+                <w:lang w:eastAsia="ja-JP"/>
+              </w:rPr>
+              <w:t>b</w:t>
             </w:r>
             <w:r>
               <w:rPr>
@@ -3883,6 +4580,7 @@
               </w:rPr>
               <w:t>d</w:t>
             </w:r>
+            <w:proofErr w:type="spellEnd"/>
             <w:r>
               <w:rPr>
                 <w:rFonts w:ascii="Courier New" w:eastAsiaTheme="minorEastAsia" w:hAnsi="Courier New" w:cs="Courier New"/>
@@ -3959,7 +4657,23 @@
           <w:rFonts w:ascii="Courier New" w:eastAsiaTheme="minorEastAsia" w:hAnsi="Courier New" w:cs="Courier New"/>
           <w:lang w:eastAsia="ja-JP"/>
         </w:rPr>
-        <w:t>If bisect_left can’t find x, it returns the index of NEXT LARGEST element</w:t>
+        <w:t xml:space="preserve">If </w:t>
+      </w:r>
+      <w:proofErr w:type="spellStart"/>
+      <w:r>
+        <w:rPr>
+          <w:rFonts w:ascii="Courier New" w:eastAsiaTheme="minorEastAsia" w:hAnsi="Courier New" w:cs="Courier New"/>
+          <w:lang w:eastAsia="ja-JP"/>
+        </w:rPr>
+        <w:t>bisect_left</w:t>
+      </w:r>
+      <w:proofErr w:type="spellEnd"/>
+      <w:r>
+        <w:rPr>
+          <w:rFonts w:ascii="Courier New" w:eastAsiaTheme="minorEastAsia" w:hAnsi="Courier New" w:cs="Courier New"/>
+          <w:lang w:eastAsia="ja-JP"/>
+        </w:rPr>
+        <w:t xml:space="preserve"> can’t find x, it returns the index of NEXT LARGEST element</w:t>
       </w:r>
     </w:p>
     <w:p>
@@ -3974,12 +4688,62 @@
           <w:lang w:eastAsia="ja-JP"/>
         </w:rPr>
       </w:pPr>
-      <w:r>
-        <w:rPr>
-          <w:rFonts w:ascii="Courier New" w:eastAsiaTheme="minorEastAsia" w:hAnsi="Courier New" w:cs="Courier New"/>
-          <w:lang w:eastAsia="ja-JP"/>
-        </w:rPr>
-        <w:t>Isinstance(x, (dict, int))</w:t>
+      <w:proofErr w:type="spellStart"/>
+      <w:proofErr w:type="gramStart"/>
+      <w:r>
+        <w:rPr>
+          <w:rFonts w:ascii="Courier New" w:eastAsiaTheme="minorEastAsia" w:hAnsi="Courier New" w:cs="Courier New"/>
+          <w:lang w:eastAsia="ja-JP"/>
+        </w:rPr>
+        <w:t>Isinstance</w:t>
+      </w:r>
+      <w:proofErr w:type="spellEnd"/>
+      <w:r>
+        <w:rPr>
+          <w:rFonts w:ascii="Courier New" w:eastAsiaTheme="minorEastAsia" w:hAnsi="Courier New" w:cs="Courier New"/>
+          <w:lang w:eastAsia="ja-JP"/>
+        </w:rPr>
+        <w:t>(</w:t>
+      </w:r>
+      <w:proofErr w:type="gramEnd"/>
+      <w:r>
+        <w:rPr>
+          <w:rFonts w:ascii="Courier New" w:eastAsiaTheme="minorEastAsia" w:hAnsi="Courier New" w:cs="Courier New"/>
+          <w:lang w:eastAsia="ja-JP"/>
+        </w:rPr>
+        <w:t>x, (</w:t>
+      </w:r>
+      <w:proofErr w:type="spellStart"/>
+      <w:r>
+        <w:rPr>
+          <w:rFonts w:ascii="Courier New" w:eastAsiaTheme="minorEastAsia" w:hAnsi="Courier New" w:cs="Courier New"/>
+          <w:lang w:eastAsia="ja-JP"/>
+        </w:rPr>
+        <w:t>dict</w:t>
+      </w:r>
+      <w:proofErr w:type="spellEnd"/>
+      <w:r>
+        <w:rPr>
+          <w:rFonts w:ascii="Courier New" w:eastAsiaTheme="minorEastAsia" w:hAnsi="Courier New" w:cs="Courier New"/>
+          <w:lang w:eastAsia="ja-JP"/>
+        </w:rPr>
+        <w:t xml:space="preserve">, </w:t>
+      </w:r>
+      <w:proofErr w:type="spellStart"/>
+      <w:r>
+        <w:rPr>
+          <w:rFonts w:ascii="Courier New" w:eastAsiaTheme="minorEastAsia" w:hAnsi="Courier New" w:cs="Courier New"/>
+          <w:lang w:eastAsia="ja-JP"/>
+        </w:rPr>
+        <w:t>int</w:t>
+      </w:r>
+      <w:proofErr w:type="spellEnd"/>
+      <w:r>
+        <w:rPr>
+          <w:rFonts w:ascii="Courier New" w:eastAsiaTheme="minorEastAsia" w:hAnsi="Courier New" w:cs="Courier New"/>
+          <w:lang w:eastAsia="ja-JP"/>
+        </w:rPr>
+        <w:t>))</w:t>
       </w:r>
     </w:p>
     <w:p>
@@ -4041,6 +4805,7 @@
         </w:rPr>
         <w:t xml:space="preserve">Raise </w:t>
       </w:r>
+      <w:proofErr w:type="spellStart"/>
       <w:r>
         <w:rPr>
           <w:rFonts w:ascii="Courier New" w:eastAsiaTheme="minorEastAsia" w:hAnsi="Courier New" w:cs="Courier New"/>
@@ -4049,6 +4814,7 @@
         </w:rPr>
         <w:t>StopIteration</w:t>
       </w:r>
+      <w:proofErr w:type="spellEnd"/>
     </w:p>
     <w:p>
       <w:pPr>
@@ -4122,12 +4888,21 @@
           <w:lang w:eastAsia="ja-JP"/>
         </w:rPr>
       </w:pPr>
-      <w:r>
-        <w:rPr>
-          <w:rFonts w:ascii="Courier New" w:eastAsiaTheme="minorEastAsia" w:hAnsi="Courier New" w:cs="Courier New"/>
-          <w:lang w:eastAsia="ja-JP"/>
-        </w:rPr>
-        <w:t>Xor = AB’ + A’B</w:t>
+      <w:proofErr w:type="spellStart"/>
+      <w:r>
+        <w:rPr>
+          <w:rFonts w:ascii="Courier New" w:eastAsiaTheme="minorEastAsia" w:hAnsi="Courier New" w:cs="Courier New"/>
+          <w:lang w:eastAsia="ja-JP"/>
+        </w:rPr>
+        <w:t>Xor</w:t>
+      </w:r>
+      <w:proofErr w:type="spellEnd"/>
+      <w:r>
+        <w:rPr>
+          <w:rFonts w:ascii="Courier New" w:eastAsiaTheme="minorEastAsia" w:hAnsi="Courier New" w:cs="Courier New"/>
+          <w:lang w:eastAsia="ja-JP"/>
+        </w:rPr>
+        <w:t xml:space="preserve"> = AB’ + A’B</w:t>
       </w:r>
     </w:p>
     <w:p>
@@ -4195,7 +4970,39 @@
           <w:rFonts w:ascii="Courier New" w:eastAsiaTheme="minorEastAsia" w:hAnsi="Courier New" w:cs="Courier New"/>
           <w:lang w:eastAsia="ja-JP"/>
         </w:rPr>
-        <w:t xml:space="preserve"> [a[i:i+2] for I in range(len(a)-1)]</w:t>
+        <w:t xml:space="preserve"> [a[</w:t>
+      </w:r>
+      <w:proofErr w:type="gramStart"/>
+      <w:r>
+        <w:rPr>
+          <w:rFonts w:ascii="Courier New" w:eastAsiaTheme="minorEastAsia" w:hAnsi="Courier New" w:cs="Courier New"/>
+          <w:lang w:eastAsia="ja-JP"/>
+        </w:rPr>
+        <w:t>i:i</w:t>
+      </w:r>
+      <w:proofErr w:type="gramEnd"/>
+      <w:r>
+        <w:rPr>
+          <w:rFonts w:ascii="Courier New" w:eastAsiaTheme="minorEastAsia" w:hAnsi="Courier New" w:cs="Courier New"/>
+          <w:lang w:eastAsia="ja-JP"/>
+        </w:rPr>
+        <w:t>+2] for I in range(</w:t>
+      </w:r>
+      <w:proofErr w:type="spellStart"/>
+      <w:r>
+        <w:rPr>
+          <w:rFonts w:ascii="Courier New" w:eastAsiaTheme="minorEastAsia" w:hAnsi="Courier New" w:cs="Courier New"/>
+          <w:lang w:eastAsia="ja-JP"/>
+        </w:rPr>
+        <w:t>len</w:t>
+      </w:r>
+      <w:proofErr w:type="spellEnd"/>
+      <w:r>
+        <w:rPr>
+          <w:rFonts w:ascii="Courier New" w:eastAsiaTheme="minorEastAsia" w:hAnsi="Courier New" w:cs="Courier New"/>
+          <w:lang w:eastAsia="ja-JP"/>
+        </w:rPr>
+        <w:t>(a)-1)]</w:t>
       </w:r>
     </w:p>
     <w:p>
@@ -4210,13 +5017,33 @@
           <w:lang w:eastAsia="ja-JP"/>
         </w:rPr>
       </w:pPr>
-      <w:r>
-        <w:rPr>
-          <w:rFonts w:ascii="Courier New" w:eastAsiaTheme="minorEastAsia" w:hAnsi="Courier New" w:cs="Courier New"/>
-          <w:b/>
-          <w:lang w:eastAsia="ja-JP"/>
-        </w:rPr>
-        <w:t xml:space="preserve">Getattr(node, </w:t>
+      <w:proofErr w:type="spellStart"/>
+      <w:proofErr w:type="gramStart"/>
+      <w:r>
+        <w:rPr>
+          <w:rFonts w:ascii="Courier New" w:eastAsiaTheme="minorEastAsia" w:hAnsi="Courier New" w:cs="Courier New"/>
+          <w:b/>
+          <w:lang w:eastAsia="ja-JP"/>
+        </w:rPr>
+        <w:t>Getattr</w:t>
+      </w:r>
+      <w:proofErr w:type="spellEnd"/>
+      <w:r>
+        <w:rPr>
+          <w:rFonts w:ascii="Courier New" w:eastAsiaTheme="minorEastAsia" w:hAnsi="Courier New" w:cs="Courier New"/>
+          <w:b/>
+          <w:lang w:eastAsia="ja-JP"/>
+        </w:rPr>
+        <w:t>(</w:t>
+      </w:r>
+      <w:proofErr w:type="gramEnd"/>
+      <w:r>
+        <w:rPr>
+          <w:rFonts w:ascii="Courier New" w:eastAsiaTheme="minorEastAsia" w:hAnsi="Courier New" w:cs="Courier New"/>
+          <w:b/>
+          <w:lang w:eastAsia="ja-JP"/>
+        </w:rPr>
+        <w:t xml:space="preserve">node, </w:t>
       </w:r>
       <w:r>
         <w:rPr>
@@ -4330,7 +5157,23 @@
           <w:rFonts w:ascii="Courier New" w:eastAsiaTheme="minorEastAsia" w:hAnsi="Courier New" w:cs="Courier New"/>
           <w:lang w:eastAsia="ja-JP"/>
         </w:rPr>
-        <w:t xml:space="preserve">Recursive gnerators are fun </w:t>
+        <w:t xml:space="preserve">Recursive </w:t>
+      </w:r>
+      <w:proofErr w:type="spellStart"/>
+      <w:r>
+        <w:rPr>
+          <w:rFonts w:ascii="Courier New" w:eastAsiaTheme="minorEastAsia" w:hAnsi="Courier New" w:cs="Courier New"/>
+          <w:lang w:eastAsia="ja-JP"/>
+        </w:rPr>
+        <w:t>gnerators</w:t>
+      </w:r>
+      <w:proofErr w:type="spellEnd"/>
+      <w:r>
+        <w:rPr>
+          <w:rFonts w:ascii="Courier New" w:eastAsiaTheme="minorEastAsia" w:hAnsi="Courier New" w:cs="Courier New"/>
+          <w:lang w:eastAsia="ja-JP"/>
+        </w:rPr>
+        <w:t xml:space="preserve"> are fun </w:t>
       </w:r>
       <w:r>
         <w:rPr>
@@ -4421,12 +5264,21 @@
           <w:lang w:eastAsia="ja-JP"/>
         </w:rPr>
       </w:pPr>
-      <w:r>
-        <w:rPr>
-          <w:rFonts w:ascii="Courier New" w:eastAsiaTheme="minorEastAsia" w:hAnsi="Courier New" w:cs="Courier New"/>
-          <w:lang w:eastAsia="ja-JP"/>
-        </w:rPr>
-        <w:t xml:space="preserve">Sorted() goes to </w:t>
+      <w:proofErr w:type="gramStart"/>
+      <w:r>
+        <w:rPr>
+          <w:rFonts w:ascii="Courier New" w:eastAsiaTheme="minorEastAsia" w:hAnsi="Courier New" w:cs="Courier New"/>
+          <w:lang w:eastAsia="ja-JP"/>
+        </w:rPr>
+        <w:t>Sorted(</w:t>
+      </w:r>
+      <w:proofErr w:type="gramEnd"/>
+      <w:r>
+        <w:rPr>
+          <w:rFonts w:ascii="Courier New" w:eastAsiaTheme="minorEastAsia" w:hAnsi="Courier New" w:cs="Courier New"/>
+          <w:lang w:eastAsia="ja-JP"/>
+        </w:rPr>
+        <w:t xml:space="preserve">) goes to </w:t>
       </w:r>
       <w:r>
         <w:rPr>
@@ -4494,8 +5346,17 @@
           <w:rFonts w:ascii="Courier New" w:eastAsiaTheme="minorEastAsia" w:hAnsi="Courier New" w:cs="Courier New"/>
           <w:lang w:eastAsia="ja-JP"/>
         </w:rPr>
-        <w:t>Prime carry bit w/1 for sums, list with dummy head for traversals, etc</w:t>
-      </w:r>
+        <w:t xml:space="preserve">Prime carry bit w/1 for sums, list with dummy head for traversals, </w:t>
+      </w:r>
+      <w:proofErr w:type="spellStart"/>
+      <w:r>
+        <w:rPr>
+          <w:rFonts w:ascii="Courier New" w:eastAsiaTheme="minorEastAsia" w:hAnsi="Courier New" w:cs="Courier New"/>
+          <w:lang w:eastAsia="ja-JP"/>
+        </w:rPr>
+        <w:t>etc</w:t>
+      </w:r>
+      <w:proofErr w:type="spellEnd"/>
     </w:p>
     <w:p>
       <w:pPr>
@@ -4529,6 +5390,7 @@
           <w:lang w:eastAsia="ja-JP"/>
         </w:rPr>
       </w:pPr>
+      <w:proofErr w:type="spellStart"/>
       <w:r>
         <w:rPr>
           <w:rFonts w:ascii="Courier New" w:eastAsiaTheme="minorEastAsia" w:hAnsi="Courier New" w:cs="Courier New"/>
@@ -4536,6 +5398,7 @@
         </w:rPr>
         <w:t>Sys.maxint</w:t>
       </w:r>
+      <w:proofErr w:type="spellEnd"/>
     </w:p>
     <w:p>
       <w:pPr>
@@ -4554,7 +5417,23 @@
           <w:rFonts w:ascii="Courier New" w:eastAsiaTheme="minorEastAsia" w:hAnsi="Courier New" w:cs="Courier New"/>
           <w:lang w:eastAsia="ja-JP"/>
         </w:rPr>
-        <w:t>Ask if can define own linked lists, etc (e.g. to get length)</w:t>
+        <w:t xml:space="preserve">Ask if can define own linked lists, </w:t>
+      </w:r>
+      <w:proofErr w:type="spellStart"/>
+      <w:r>
+        <w:rPr>
+          <w:rFonts w:ascii="Courier New" w:eastAsiaTheme="minorEastAsia" w:hAnsi="Courier New" w:cs="Courier New"/>
+          <w:lang w:eastAsia="ja-JP"/>
+        </w:rPr>
+        <w:t>etc</w:t>
+      </w:r>
+      <w:proofErr w:type="spellEnd"/>
+      <w:r>
+        <w:rPr>
+          <w:rFonts w:ascii="Courier New" w:eastAsiaTheme="minorEastAsia" w:hAnsi="Courier New" w:cs="Courier New"/>
+          <w:lang w:eastAsia="ja-JP"/>
+        </w:rPr>
+        <w:t xml:space="preserve"> (e.g. to get length)</w:t>
       </w:r>
     </w:p>
     <w:p>
@@ -4569,13 +5448,23 @@
           <w:lang w:eastAsia="ja-JP"/>
         </w:rPr>
       </w:pPr>
-      <w:r>
-        <w:rPr>
-          <w:rFonts w:ascii="Courier New" w:eastAsiaTheme="minorEastAsia" w:hAnsi="Courier New" w:cs="Courier New"/>
-          <w:b/>
-          <w:lang w:eastAsia="ja-JP"/>
-        </w:rPr>
-        <w:t>Ival overlap</w:t>
+      <w:proofErr w:type="spellStart"/>
+      <w:r>
+        <w:rPr>
+          <w:rFonts w:ascii="Courier New" w:eastAsiaTheme="minorEastAsia" w:hAnsi="Courier New" w:cs="Courier New"/>
+          <w:b/>
+          <w:lang w:eastAsia="ja-JP"/>
+        </w:rPr>
+        <w:t>Ival</w:t>
+      </w:r>
+      <w:proofErr w:type="spellEnd"/>
+      <w:r>
+        <w:rPr>
+          <w:rFonts w:ascii="Courier New" w:eastAsiaTheme="minorEastAsia" w:hAnsi="Courier New" w:cs="Courier New"/>
+          <w:b/>
+          <w:lang w:eastAsia="ja-JP"/>
+        </w:rPr>
+        <w:t xml:space="preserve"> overlap</w:t>
       </w:r>
       <w:r>
         <w:rPr>
@@ -4685,8 +5574,17 @@
           <w:rFonts w:ascii="Courier New" w:eastAsiaTheme="minorEastAsia" w:hAnsi="Courier New" w:cs="Courier New"/>
           <w:lang w:eastAsia="ja-JP"/>
         </w:rPr>
-        <w:t xml:space="preserve"> worry about StopIteration</w:t>
-      </w:r>
+        <w:t xml:space="preserve"> worry about </w:t>
+      </w:r>
+      <w:proofErr w:type="spellStart"/>
+      <w:r>
+        <w:rPr>
+          <w:rFonts w:ascii="Courier New" w:eastAsiaTheme="minorEastAsia" w:hAnsi="Courier New" w:cs="Courier New"/>
+          <w:lang w:eastAsia="ja-JP"/>
+        </w:rPr>
+        <w:t>StopIteration</w:t>
+      </w:r>
+      <w:proofErr w:type="spellEnd"/>
     </w:p>
     <w:p>
       <w:pPr>
@@ -4705,7 +5603,23 @@
           <w:rFonts w:ascii="Courier New" w:eastAsiaTheme="minorEastAsia" w:hAnsi="Courier New" w:cs="Courier New"/>
           <w:lang w:eastAsia="ja-JP"/>
         </w:rPr>
-        <w:t>Max/min is fundamental seq op</w:t>
+        <w:t xml:space="preserve">Max/min is fundamental </w:t>
+      </w:r>
+      <w:proofErr w:type="spellStart"/>
+      <w:r>
+        <w:rPr>
+          <w:rFonts w:ascii="Courier New" w:eastAsiaTheme="minorEastAsia" w:hAnsi="Courier New" w:cs="Courier New"/>
+          <w:lang w:eastAsia="ja-JP"/>
+        </w:rPr>
+        <w:t>seq</w:t>
+      </w:r>
+      <w:proofErr w:type="spellEnd"/>
+      <w:r>
+        <w:rPr>
+          <w:rFonts w:ascii="Courier New" w:eastAsiaTheme="minorEastAsia" w:hAnsi="Courier New" w:cs="Courier New"/>
+          <w:lang w:eastAsia="ja-JP"/>
+        </w:rPr>
+        <w:t xml:space="preserve"> op</w:t>
       </w:r>
     </w:p>
     <w:p>
@@ -4747,12 +5661,21 @@
         </w:rPr>
         <w:t xml:space="preserve">Find missing: </w:t>
       </w:r>
-      <w:r>
-        <w:rPr>
-          <w:rFonts w:ascii="Courier New" w:eastAsiaTheme="minorEastAsia" w:hAnsi="Courier New" w:cs="Courier New"/>
-          <w:lang w:eastAsia="ja-JP"/>
-        </w:rPr>
-        <w:t>sum(1 .. n) - sum(A)</w:t>
+      <w:proofErr w:type="gramStart"/>
+      <w:r>
+        <w:rPr>
+          <w:rFonts w:ascii="Courier New" w:eastAsiaTheme="minorEastAsia" w:hAnsi="Courier New" w:cs="Courier New"/>
+          <w:lang w:eastAsia="ja-JP"/>
+        </w:rPr>
+        <w:t>sum(</w:t>
+      </w:r>
+      <w:proofErr w:type="gramEnd"/>
+      <w:r>
+        <w:rPr>
+          <w:rFonts w:ascii="Courier New" w:eastAsiaTheme="minorEastAsia" w:hAnsi="Courier New" w:cs="Courier New"/>
+          <w:lang w:eastAsia="ja-JP"/>
+        </w:rPr>
+        <w:t>1 .. n) - sum(A)</w:t>
       </w:r>
     </w:p>
     <w:p>
@@ -4839,15 +5762,41 @@
           <w:rFonts w:ascii="Courier New" w:eastAsiaTheme="minorEastAsia" w:hAnsi="Courier New" w:cs="Courier New"/>
           <w:lang w:eastAsia="ja-JP"/>
         </w:rPr>
-        <w:t xml:space="preserve">Recover forward idx from reversed iteration: </w:t>
-      </w:r>
-      <w:r>
-        <w:rPr>
-          <w:rFonts w:ascii="Courier New" w:eastAsiaTheme="minorEastAsia" w:hAnsi="Courier New" w:cs="Courier New"/>
-          <w:b/>
-          <w:lang w:eastAsia="ja-JP"/>
-        </w:rPr>
-        <w:t xml:space="preserve">len(a) </w:t>
+        <w:t xml:space="preserve">Recover forward </w:t>
+      </w:r>
+      <w:proofErr w:type="spellStart"/>
+      <w:r>
+        <w:rPr>
+          <w:rFonts w:ascii="Courier New" w:eastAsiaTheme="minorEastAsia" w:hAnsi="Courier New" w:cs="Courier New"/>
+          <w:lang w:eastAsia="ja-JP"/>
+        </w:rPr>
+        <w:t>idx</w:t>
+      </w:r>
+      <w:proofErr w:type="spellEnd"/>
+      <w:r>
+        <w:rPr>
+          <w:rFonts w:ascii="Courier New" w:eastAsiaTheme="minorEastAsia" w:hAnsi="Courier New" w:cs="Courier New"/>
+          <w:lang w:eastAsia="ja-JP"/>
+        </w:rPr>
+        <w:t xml:space="preserve"> from reversed iteration: </w:t>
+      </w:r>
+      <w:proofErr w:type="spellStart"/>
+      <w:r>
+        <w:rPr>
+          <w:rFonts w:ascii="Courier New" w:eastAsiaTheme="minorEastAsia" w:hAnsi="Courier New" w:cs="Courier New"/>
+          <w:b/>
+          <w:lang w:eastAsia="ja-JP"/>
+        </w:rPr>
+        <w:t>len</w:t>
+      </w:r>
+      <w:proofErr w:type="spellEnd"/>
+      <w:r>
+        <w:rPr>
+          <w:rFonts w:ascii="Courier New" w:eastAsiaTheme="minorEastAsia" w:hAnsi="Courier New" w:cs="Courier New"/>
+          <w:b/>
+          <w:lang w:eastAsia="ja-JP"/>
+        </w:rPr>
+        <w:t xml:space="preserve">(a) </w:t>
       </w:r>
       <w:r>
         <w:rPr>
@@ -4863,7 +5812,25 @@
           <w:b/>
           <w:lang w:eastAsia="ja-JP"/>
         </w:rPr>
-        <w:t xml:space="preserve"> i </w:t>
+        <w:t xml:space="preserve"> </w:t>
+      </w:r>
+      <w:proofErr w:type="spellStart"/>
+      <w:r>
+        <w:rPr>
+          <w:rFonts w:ascii="Courier New" w:eastAsiaTheme="minorEastAsia" w:hAnsi="Courier New" w:cs="Courier New"/>
+          <w:b/>
+          <w:lang w:eastAsia="ja-JP"/>
+        </w:rPr>
+        <w:t>i</w:t>
+      </w:r>
+      <w:proofErr w:type="spellEnd"/>
+      <w:r>
+        <w:rPr>
+          <w:rFonts w:ascii="Courier New" w:eastAsiaTheme="minorEastAsia" w:hAnsi="Courier New" w:cs="Courier New"/>
+          <w:b/>
+          <w:lang w:eastAsia="ja-JP"/>
+        </w:rPr>
+        <w:t xml:space="preserve"> </w:t>
       </w:r>
       <w:r>
         <w:rPr>
@@ -4959,7 +5926,23 @@
           <w:rFonts w:ascii="Courier New" w:eastAsiaTheme="minorEastAsia" w:hAnsi="Courier New" w:cs="Courier New"/>
           <w:lang w:eastAsia="ja-JP"/>
         </w:rPr>
-        <w:t xml:space="preserve">From itertools import </w:t>
+        <w:t xml:space="preserve">From </w:t>
+      </w:r>
+      <w:proofErr w:type="spellStart"/>
+      <w:r>
+        <w:rPr>
+          <w:rFonts w:ascii="Courier New" w:eastAsiaTheme="minorEastAsia" w:hAnsi="Courier New" w:cs="Courier New"/>
+          <w:lang w:eastAsia="ja-JP"/>
+        </w:rPr>
+        <w:t>itertools</w:t>
+      </w:r>
+      <w:proofErr w:type="spellEnd"/>
+      <w:r>
+        <w:rPr>
+          <w:rFonts w:ascii="Courier New" w:eastAsiaTheme="minorEastAsia" w:hAnsi="Courier New" w:cs="Courier New"/>
+          <w:lang w:eastAsia="ja-JP"/>
+        </w:rPr>
+        <w:t xml:space="preserve"> import </w:t>
       </w:r>
       <w:r>
         <w:rPr>
@@ -5002,8 +5985,162 @@
           <w:lang w:eastAsia="ja-JP"/>
         </w:rPr>
       </w:pPr>
-      <w:bookmarkStart w:id="0" w:name="_GoBack"/>
-      <w:bookmarkEnd w:id="0"/>
+      <w:r>
+        <w:rPr>
+          <w:rFonts w:ascii="Courier New" w:eastAsiaTheme="minorEastAsia" w:hAnsi="Courier New" w:cs="Courier New"/>
+          <w:lang w:eastAsia="ja-JP"/>
+        </w:rPr>
+        <w:t>DEEP COPY NESTED LISTS ETC!!!!!!!</w:t>
+      </w:r>
+    </w:p>
+    <w:p>
+      <w:pPr>
+        <w:pStyle w:val="ListParagraph"/>
+        <w:numPr>
+          <w:ilvl w:val="0"/>
+          <w:numId w:val="1"/>
+        </w:numPr>
+        <w:rPr>
+          <w:rFonts w:ascii="Courier New" w:eastAsiaTheme="minorEastAsia" w:hAnsi="Courier New" w:cs="Courier New"/>
+          <w:lang w:eastAsia="ja-JP"/>
+        </w:rPr>
+      </w:pPr>
+      <w:r>
+        <w:rPr>
+          <w:rFonts w:ascii="Courier New" w:eastAsiaTheme="minorEastAsia" w:hAnsi="Courier New" w:cs="Courier New"/>
+          <w:b/>
+          <w:lang w:eastAsia="ja-JP"/>
+        </w:rPr>
+        <w:t>Zip inverse</w:t>
+      </w:r>
+      <w:r>
+        <w:rPr>
+          <w:rFonts w:ascii="Courier New" w:eastAsiaTheme="minorEastAsia" w:hAnsi="Courier New" w:cs="Courier New"/>
+          <w:lang w:eastAsia="ja-JP"/>
+        </w:rPr>
+        <w:t xml:space="preserve">: </w:t>
+      </w:r>
+      <w:proofErr w:type="gramStart"/>
+      <w:r>
+        <w:rPr>
+          <w:rFonts w:ascii="Courier New" w:eastAsiaTheme="minorEastAsia" w:hAnsi="Courier New" w:cs="Courier New"/>
+          <w:lang w:eastAsia="ja-JP"/>
+        </w:rPr>
+        <w:t>zip(</w:t>
+      </w:r>
+      <w:proofErr w:type="gramEnd"/>
+      <w:r>
+        <w:rPr>
+          <w:rFonts w:ascii="Courier New" w:eastAsiaTheme="minorEastAsia" w:hAnsi="Courier New" w:cs="Courier New"/>
+          <w:lang w:eastAsia="ja-JP"/>
+        </w:rPr>
+        <w:t>*[list of tuples])</w:t>
+      </w:r>
+    </w:p>
+    <w:p>
+      <w:pPr>
+        <w:pStyle w:val="ListParagraph"/>
+        <w:numPr>
+          <w:ilvl w:val="0"/>
+          <w:numId w:val="1"/>
+        </w:numPr>
+        <w:rPr>
+          <w:rFonts w:ascii="Courier New" w:eastAsiaTheme="minorEastAsia" w:hAnsi="Courier New" w:cs="Courier New"/>
+          <w:lang w:eastAsia="ja-JP"/>
+        </w:rPr>
+      </w:pPr>
+      <w:r>
+        <w:rPr>
+          <w:rFonts w:ascii="Courier New" w:eastAsiaTheme="minorEastAsia" w:hAnsi="Courier New" w:cs="Courier New"/>
+          <w:b/>
+          <w:lang w:eastAsia="ja-JP"/>
+        </w:rPr>
+        <w:t>Be clear about what each method takes &amp; returns</w:t>
+      </w:r>
+    </w:p>
+    <w:p>
+      <w:pPr>
+        <w:pStyle w:val="ListParagraph"/>
+        <w:numPr>
+          <w:ilvl w:val="0"/>
+          <w:numId w:val="1"/>
+        </w:numPr>
+        <w:rPr>
+          <w:rFonts w:ascii="Courier New" w:eastAsiaTheme="minorEastAsia" w:hAnsi="Courier New" w:cs="Courier New"/>
+          <w:lang w:eastAsia="ja-JP"/>
+        </w:rPr>
+      </w:pPr>
+      <w:r>
+        <w:rPr>
+          <w:rFonts w:ascii="Courier New" w:eastAsiaTheme="minorEastAsia" w:hAnsi="Courier New" w:cs="Courier New"/>
+          <w:lang w:eastAsia="ja-JP"/>
+        </w:rPr>
+        <w:t>Bidirectional BFS!!!</w:t>
+      </w:r>
+    </w:p>
+    <w:p>
+      <w:pPr>
+        <w:pStyle w:val="ListParagraph"/>
+        <w:numPr>
+          <w:ilvl w:val="0"/>
+          <w:numId w:val="1"/>
+        </w:numPr>
+        <w:rPr>
+          <w:rFonts w:ascii="Courier New" w:eastAsiaTheme="minorEastAsia" w:hAnsi="Courier New" w:cs="Courier New"/>
+          <w:lang w:eastAsia="ja-JP"/>
+        </w:rPr>
+      </w:pPr>
+      <w:r>
+        <w:rPr>
+          <w:rFonts w:ascii="Courier New" w:eastAsiaTheme="minorEastAsia" w:hAnsi="Courier New" w:cs="Courier New"/>
+          <w:lang w:eastAsia="ja-JP"/>
+        </w:rPr>
+        <w:t xml:space="preserve">Dictionary is in </w:t>
+      </w:r>
+      <w:r>
+        <w:rPr>
+          <w:rFonts w:ascii="Courier New" w:eastAsiaTheme="minorEastAsia" w:hAnsi="Courier New" w:cs="Courier New"/>
+          <w:b/>
+          <w:lang w:eastAsia="ja-JP"/>
+        </w:rPr>
+        <w:t>/</w:t>
+      </w:r>
+      <w:proofErr w:type="spellStart"/>
+      <w:r>
+        <w:rPr>
+          <w:rFonts w:ascii="Courier New" w:eastAsiaTheme="minorEastAsia" w:hAnsi="Courier New" w:cs="Courier New"/>
+          <w:b/>
+          <w:lang w:eastAsia="ja-JP"/>
+        </w:rPr>
+        <w:t>usr</w:t>
+      </w:r>
+      <w:proofErr w:type="spellEnd"/>
+      <w:r>
+        <w:rPr>
+          <w:rFonts w:ascii="Courier New" w:eastAsiaTheme="minorEastAsia" w:hAnsi="Courier New" w:cs="Courier New"/>
+          <w:b/>
+          <w:lang w:eastAsia="ja-JP"/>
+        </w:rPr>
+        <w:t>/share/</w:t>
+      </w:r>
+      <w:proofErr w:type="spellStart"/>
+      <w:r>
+        <w:rPr>
+          <w:rFonts w:ascii="Courier New" w:eastAsiaTheme="minorEastAsia" w:hAnsi="Courier New" w:cs="Courier New"/>
+          <w:b/>
+          <w:lang w:eastAsia="ja-JP"/>
+        </w:rPr>
+        <w:t>dict</w:t>
+      </w:r>
+      <w:proofErr w:type="spellEnd"/>
+      <w:r>
+        <w:rPr>
+          <w:rFonts w:ascii="Courier New" w:eastAsiaTheme="minorEastAsia" w:hAnsi="Courier New" w:cs="Courier New"/>
+          <w:b/>
+          <w:lang w:eastAsia="ja-JP"/>
+        </w:rPr>
+        <w:t>/words</w:t>
+      </w:r>
     </w:p>
     <w:sectPr>
       <w:pgSz w:w="12240" w:h="15840"/>

</xml_diff>